<commit_message>
added cali road trip
</commit_message>
<xml_diff>
--- a/roadtrips/Roadtrips.docx
+++ b/roadtrips/Roadtrips.docx
@@ -366,15 +366,7 @@
         <w:t>five</w:t>
       </w:r>
       <w:r>
-        <w:t xml:space="preserve"> National Parks and numerous State Parks to </w:t>
-      </w:r>
-      <w:proofErr w:type="gramStart"/>
-      <w:r>
-        <w:t>explore</w:t>
-      </w:r>
-      <w:proofErr w:type="gramEnd"/>
-      <w:r>
-        <w:t xml:space="preserve"> you will never run out of things to do or new places to see.  Whether you want to experience thrilling adventures that take your breath away or relax and enjoy the beautiful scenery, southern Utah is one of the top places everyone must </w:t>
+        <w:t xml:space="preserve"> National Parks and numerous State Parks to explore you will never run out of things to do or new places to see.  Whether you want to experience thrilling adventures that take your breath away or relax and enjoy the beautiful scenery, southern Utah is one of the top places everyone must </w:t>
       </w:r>
       <w:r>
         <w:t>encounter</w:t>
@@ -482,15 +474,7 @@
         <w:spacing w:after="0"/>
       </w:pPr>
       <w:r>
-        <w:t xml:space="preserve">Explore the state of Oregon with the road trip of a lifetime. We take you to the awe-inspiring </w:t>
-      </w:r>
-      <w:proofErr w:type="gramStart"/>
-      <w:r>
-        <w:t>Smith Rock State park</w:t>
-      </w:r>
-      <w:proofErr w:type="gramEnd"/>
-      <w:r>
-        <w:t xml:space="preserve">, Crater Lake, the rugged Oregon Coast, Columbia River Gorge, and to </w:t>
+        <w:t xml:space="preserve">Explore the state of Oregon with the road trip of a lifetime. We take you to the awe-inspiring Smith Rock State park, Crater Lake, the rugged Oregon Coast, Columbia River Gorge, and to </w:t>
       </w:r>
       <w:r>
         <w:lastRenderedPageBreak/>
@@ -507,10 +491,7 @@
         <w:spacing w:after="0"/>
       </w:pPr>
       <w:r>
-        <w:t xml:space="preserve">Page </w:t>
-      </w:r>
-      <w:r>
-        <w:t>3 – Road Trip Tips</w:t>
+        <w:t>Journeys Subpages</w:t>
       </w:r>
     </w:p>
     <w:p>
@@ -526,7 +507,444 @@
           <w:i/>
           <w:iCs/>
         </w:rPr>
-        <w:t>“Once a year, go someplace you’ve never been before.” – Dali Lama</w:t>
+        <w:t>California Coast</w:t>
+      </w:r>
+    </w:p>
+    <w:p>
+      <w:pPr>
+        <w:spacing w:after="0"/>
+      </w:pPr>
+      <w:r>
+        <w:t>The California Coast is a one-way road trip with some of the best scenery in the U.S.</w:t>
+      </w:r>
+      <w:r>
+        <w:t xml:space="preserve"> You can start from either end of the state, but I </w:t>
+      </w:r>
+      <w:r>
+        <w:t>enjoy</w:t>
+      </w:r>
+      <w:r>
+        <w:t xml:space="preserve"> going from north to south the best</w:t>
+      </w:r>
+      <w:r>
+        <w:t xml:space="preserve">. Because this road trip is over 1,100 miles it’s nearly impossible to do everything unless you have at least 2 weeks. Most of the time I </w:t>
+      </w:r>
+      <w:r>
+        <w:t xml:space="preserve">recommend </w:t>
+      </w:r>
+      <w:r>
+        <w:t>do</w:t>
+      </w:r>
+      <w:r>
+        <w:t>ing</w:t>
+      </w:r>
+      <w:r>
+        <w:t xml:space="preserve"> either the northern coast from Crescent City to San Francisco or the southern coast from Monterey to San Diego. No matter what parts of this trip you choose to see, it will be stunning</w:t>
+      </w:r>
+      <w:r>
+        <w:t xml:space="preserve"> and awe-inspiring</w:t>
+      </w:r>
+      <w:r>
+        <w:t>.</w:t>
+      </w:r>
+      <w:r>
+        <w:t xml:space="preserve"> Whether you want to spend some time in nature or in the big city, you will be able to find your perfect scene along the California Coast!</w:t>
+      </w:r>
+    </w:p>
+    <w:p>
+      <w:pPr>
+        <w:pStyle w:val="ListParagraph"/>
+        <w:numPr>
+          <w:ilvl w:val="0"/>
+          <w:numId w:val="3"/>
+        </w:numPr>
+        <w:spacing w:after="0"/>
+      </w:pPr>
+      <w:r>
+        <w:t>Crescent City</w:t>
+      </w:r>
+      <w:r>
+        <w:t xml:space="preserve"> – the most northern town on the California coast. A visit here is not complete without a visit to the Jedidiah Smith Redwoods State Park. Howland Hill Road is a rugged and stunning drive that winds through the towering Redwood Forest, and the Stout Grove Trailhead is an easy walk that gets you a closer look</w:t>
+      </w:r>
+      <w:r>
+        <w:t xml:space="preserve"> at these magnificent trees</w:t>
+      </w:r>
+      <w:r>
+        <w:t>.</w:t>
+      </w:r>
+      <w:r>
+        <w:t xml:space="preserve"> There are some cute things to see and do in town as well, and we always enjoy our time here.</w:t>
+      </w:r>
+    </w:p>
+    <w:p>
+      <w:pPr>
+        <w:pStyle w:val="ListParagraph"/>
+        <w:numPr>
+          <w:ilvl w:val="0"/>
+          <w:numId w:val="3"/>
+        </w:numPr>
+        <w:spacing w:after="0"/>
+      </w:pPr>
+      <w:r>
+        <w:t>Wilson Creek Beach – a quick stop right along the highway at this beautiful beach is perfect for some time at the ocean.</w:t>
+      </w:r>
+    </w:p>
+    <w:p>
+      <w:pPr>
+        <w:pStyle w:val="ListParagraph"/>
+        <w:numPr>
+          <w:ilvl w:val="0"/>
+          <w:numId w:val="3"/>
+        </w:numPr>
+        <w:spacing w:after="0"/>
+      </w:pPr>
+      <w:r>
+        <w:t>Trees of Mystery – one of the best stops to see the Redwoods up close and personal. They have interpretive trails, a huge Paul Bunyan statue, gift shop, skytrail, restaurant, motel, and canopy trail.</w:t>
+      </w:r>
+    </w:p>
+    <w:p>
+      <w:pPr>
+        <w:pStyle w:val="ListParagraph"/>
+        <w:numPr>
+          <w:ilvl w:val="0"/>
+          <w:numId w:val="3"/>
+        </w:numPr>
+        <w:spacing w:after="0"/>
+      </w:pPr>
+      <w:r>
+        <w:t>Trinidad State Beach – one of my favorite beaches to visit in California, especially at low tide. The views are stunning, and the sea life is abundant!</w:t>
+      </w:r>
+    </w:p>
+    <w:p>
+      <w:pPr>
+        <w:pStyle w:val="ListParagraph"/>
+        <w:numPr>
+          <w:ilvl w:val="0"/>
+          <w:numId w:val="3"/>
+        </w:numPr>
+        <w:spacing w:after="0"/>
+      </w:pPr>
+      <w:r>
+        <w:t xml:space="preserve">Eureka – a cute </w:t>
+      </w:r>
+      <w:r>
+        <w:t>city</w:t>
+      </w:r>
+      <w:r>
+        <w:t xml:space="preserve"> with some amazing architecture, </w:t>
+      </w:r>
+      <w:r>
+        <w:t>and plenty of conveniences.</w:t>
+      </w:r>
+    </w:p>
+    <w:p>
+      <w:pPr>
+        <w:pStyle w:val="ListParagraph"/>
+        <w:numPr>
+          <w:ilvl w:val="0"/>
+          <w:numId w:val="3"/>
+        </w:numPr>
+        <w:spacing w:after="0"/>
+      </w:pPr>
+      <w:r>
+        <w:t>Ferndale</w:t>
+      </w:r>
+      <w:r>
+        <w:t xml:space="preserve"> – visit this beautiful small-town Victorian village.</w:t>
+      </w:r>
+      <w:r>
+        <w:t xml:space="preserve"> This town is one of my favorite stops along the California coast and the gateway to the Lost Coast which is a natural and undeveloped area for those who like to get off the beaten path.</w:t>
+      </w:r>
+    </w:p>
+    <w:p>
+      <w:pPr>
+        <w:pStyle w:val="ListParagraph"/>
+        <w:numPr>
+          <w:ilvl w:val="0"/>
+          <w:numId w:val="3"/>
+        </w:numPr>
+        <w:spacing w:after="0"/>
+      </w:pPr>
+      <w:r>
+        <w:t>Avenue of the Giants – take this stunning drive to get some more amazing views of the beautiful Redwood trees.</w:t>
+      </w:r>
+    </w:p>
+    <w:p>
+      <w:pPr>
+        <w:pStyle w:val="ListParagraph"/>
+        <w:numPr>
+          <w:ilvl w:val="0"/>
+          <w:numId w:val="3"/>
+        </w:numPr>
+        <w:spacing w:after="0"/>
+      </w:pPr>
+      <w:r>
+        <w:t>Fort Bragg – a city on the Mendocino coast that is known for its Glass Beach. While here make sure to ride the skunk train (or their rail bikes) that weaves its way through the forest.</w:t>
+      </w:r>
+    </w:p>
+    <w:p>
+      <w:pPr>
+        <w:pStyle w:val="ListParagraph"/>
+        <w:numPr>
+          <w:ilvl w:val="0"/>
+          <w:numId w:val="3"/>
+        </w:numPr>
+        <w:spacing w:after="0"/>
+      </w:pPr>
+      <w:r>
+        <w:t>Point Reyes</w:t>
+      </w:r>
+      <w:r>
+        <w:t xml:space="preserve"> </w:t>
+      </w:r>
+      <w:r>
+        <w:t>– a scenic national seashore with a gorgeous lighthouse.</w:t>
+      </w:r>
+      <w:r>
+        <w:t xml:space="preserve"> This 71,000 acre park boasts a visitor center, hiking trails, expansive beaches, and stunning views.</w:t>
+      </w:r>
+    </w:p>
+    <w:p>
+      <w:pPr>
+        <w:pStyle w:val="ListParagraph"/>
+        <w:numPr>
+          <w:ilvl w:val="0"/>
+          <w:numId w:val="3"/>
+        </w:numPr>
+        <w:spacing w:after="0"/>
+      </w:pPr>
+      <w:r>
+        <w:t>San Francisco</w:t>
+      </w:r>
+      <w:r>
+        <w:t xml:space="preserve"> – explore this diverse city </w:t>
+      </w:r>
+      <w:r>
+        <w:t xml:space="preserve">and immerse yourself in its rich culture. You will never run out of things to do here, including visiting the Golden Gate Bridge, Fisherman’s Wharf, </w:t>
+      </w:r>
+      <w:r>
+        <w:t>Alcatraz Island, Museums and Cultural Halls, and beautiful parks. Our favorite way to explore this city is by bike, and there are plenty of places to rent them (including e-bikes).</w:t>
+      </w:r>
+    </w:p>
+    <w:p>
+      <w:pPr>
+        <w:pStyle w:val="ListParagraph"/>
+        <w:numPr>
+          <w:ilvl w:val="0"/>
+          <w:numId w:val="3"/>
+        </w:numPr>
+        <w:spacing w:after="0"/>
+      </w:pPr>
+      <w:r>
+        <w:t>Monterey – explore this beautiful city with their own Fisherman’s Wharf, the Monterey Bay Aquarium, beautiful coastal views, and the must-do 17-mile drive!</w:t>
+      </w:r>
+    </w:p>
+    <w:p>
+      <w:pPr>
+        <w:pStyle w:val="ListParagraph"/>
+        <w:numPr>
+          <w:ilvl w:val="0"/>
+          <w:numId w:val="3"/>
+        </w:numPr>
+        <w:spacing w:after="0"/>
+      </w:pPr>
+      <w:r>
+        <w:t>Carmel-by-the-Sea</w:t>
+      </w:r>
+      <w:r>
+        <w:t xml:space="preserve"> – a cute little town full of personality and things to do.</w:t>
+      </w:r>
+      <w:r>
+        <w:t xml:space="preserve"> This is the perfect place to spend some time if you’re looking for some luxury and more high-end shopping and dining.</w:t>
+      </w:r>
+    </w:p>
+    <w:p>
+      <w:pPr>
+        <w:pStyle w:val="ListParagraph"/>
+        <w:numPr>
+          <w:ilvl w:val="0"/>
+          <w:numId w:val="3"/>
+        </w:numPr>
+        <w:spacing w:after="0"/>
+      </w:pPr>
+      <w:r>
+        <w:lastRenderedPageBreak/>
+        <w:t>Point Lobos State Reserve – this scenic coastal area features a variety of wildlife, hiking, diving, and a whaling museum.</w:t>
+      </w:r>
+    </w:p>
+    <w:p>
+      <w:pPr>
+        <w:pStyle w:val="ListParagraph"/>
+        <w:numPr>
+          <w:ilvl w:val="0"/>
+          <w:numId w:val="3"/>
+        </w:numPr>
+        <w:spacing w:after="0"/>
+      </w:pPr>
+      <w:r>
+        <w:t>Big Sur</w:t>
+      </w:r>
+      <w:r>
+        <w:t xml:space="preserve"> – one of the most beautiful stretches of coastal scenery.</w:t>
+      </w:r>
+      <w:r>
+        <w:t xml:space="preserve"> This stretch along Hwy 1 includes many charming viewpoints, gorgeous beaches, and great hiking trails. Bixby Bridge, Pfeiffer beach, Pfeiffer Big Sur State Park, </w:t>
+      </w:r>
+      <w:r>
+        <w:t xml:space="preserve">and </w:t>
+      </w:r>
+      <w:r>
+        <w:t>McWay Falls</w:t>
+      </w:r>
+      <w:r>
+        <w:t xml:space="preserve"> </w:t>
+      </w:r>
+      <w:r>
+        <w:t>are must-see places along this beautiful drive.</w:t>
+      </w:r>
+    </w:p>
+    <w:p>
+      <w:pPr>
+        <w:pStyle w:val="ListParagraph"/>
+        <w:numPr>
+          <w:ilvl w:val="0"/>
+          <w:numId w:val="3"/>
+        </w:numPr>
+        <w:spacing w:after="0"/>
+      </w:pPr>
+      <w:r>
+        <w:t>Morro Bay – see the bay around Morro Rock and hunt for sand dollars.</w:t>
+      </w:r>
+      <w:r>
+        <w:t xml:space="preserve"> This is the perfect place to end your day after exploring Big Sur.</w:t>
+      </w:r>
+    </w:p>
+    <w:p>
+      <w:pPr>
+        <w:pStyle w:val="ListParagraph"/>
+        <w:numPr>
+          <w:ilvl w:val="0"/>
+          <w:numId w:val="3"/>
+        </w:numPr>
+        <w:spacing w:after="0"/>
+      </w:pPr>
+      <w:r>
+        <w:t>Solvang – visit this charming town with a slice of Danish culture.</w:t>
+      </w:r>
+      <w:r>
+        <w:t xml:space="preserve"> You will find an array of cute shops, fabulous restaurants, and historic museums.</w:t>
+      </w:r>
+    </w:p>
+    <w:p>
+      <w:pPr>
+        <w:pStyle w:val="ListParagraph"/>
+        <w:numPr>
+          <w:ilvl w:val="0"/>
+          <w:numId w:val="3"/>
+        </w:numPr>
+        <w:spacing w:after="0"/>
+      </w:pPr>
+      <w:r>
+        <w:t xml:space="preserve">Santa Barbara – a beautiful </w:t>
+      </w:r>
+      <w:r>
+        <w:t>place</w:t>
+      </w:r>
+      <w:r>
+        <w:t xml:space="preserve"> between vineyards, mountains, and breathtaking beaches.</w:t>
+      </w:r>
+      <w:r>
+        <w:t xml:space="preserve"> Visit Shoreline Park, Stearns Wharf, the Santa Barbara Zoo, and even go Sailing on the Pacific Ocean during your time in this Mediterranean-style city.</w:t>
+      </w:r>
+    </w:p>
+    <w:p>
+      <w:pPr>
+        <w:pStyle w:val="ListParagraph"/>
+        <w:numPr>
+          <w:ilvl w:val="0"/>
+          <w:numId w:val="3"/>
+        </w:numPr>
+        <w:spacing w:after="0"/>
+      </w:pPr>
+      <w:r>
+        <w:t>Los Angeles – The largest metropolitan area in California</w:t>
+      </w:r>
+      <w:r>
+        <w:t xml:space="preserve"> that has hundreds of things to do.</w:t>
+      </w:r>
+      <w:r>
+        <w:t xml:space="preserve"> Explore Beverly Hills, Long Beach, go to a Sporting Event or Theme Park, and get a taste of one of the most populous places in the U.S.</w:t>
+      </w:r>
+    </w:p>
+    <w:p>
+      <w:pPr>
+        <w:pStyle w:val="ListParagraph"/>
+        <w:numPr>
+          <w:ilvl w:val="0"/>
+          <w:numId w:val="3"/>
+        </w:numPr>
+        <w:spacing w:after="0"/>
+      </w:pPr>
+      <w:r>
+        <w:t>Carlsbad and Oceanside – these cute little coastal towns are great stop</w:t>
+      </w:r>
+      <w:r>
+        <w:t>s</w:t>
+      </w:r>
+      <w:r>
+        <w:t xml:space="preserve"> </w:t>
+      </w:r>
+      <w:r>
+        <w:t>if you want to</w:t>
+      </w:r>
+      <w:r>
+        <w:t xml:space="preserve"> slow down a little and rela</w:t>
+      </w:r>
+      <w:r>
+        <w:t>x</w:t>
+      </w:r>
+      <w:r>
+        <w:t>.</w:t>
+      </w:r>
+    </w:p>
+    <w:p>
+      <w:pPr>
+        <w:pStyle w:val="ListParagraph"/>
+        <w:numPr>
+          <w:ilvl w:val="0"/>
+          <w:numId w:val="3"/>
+        </w:numPr>
+        <w:spacing w:after="0"/>
+      </w:pPr>
+      <w:r>
+        <w:t>San Diego</w:t>
+      </w:r>
+      <w:r>
+        <w:t xml:space="preserve"> – the perfect place to play on the beach or explore the city.</w:t>
+      </w:r>
+      <w:r>
+        <w:t xml:space="preserve"> Some of our favorite places here include Old Town, La Jolla, Mission Beach, and Sea World.</w:t>
+      </w:r>
+    </w:p>
+    <w:p>
+      <w:pPr>
+        <w:spacing w:after="0"/>
+      </w:pPr>
+    </w:p>
+    <w:p>
+      <w:pPr>
+        <w:spacing w:after="0"/>
+        <w:rPr>
+          <w:i/>
+          <w:iCs/>
+        </w:rPr>
+      </w:pPr>
+      <w:r>
+        <w:rPr>
+          <w:i/>
+          <w:iCs/>
+        </w:rPr>
+        <w:t>Glacier National Park</w:t>
       </w:r>
     </w:p>
     <w:p>
@@ -538,39 +956,236 @@
         </w:rPr>
       </w:pPr>
       <w:r>
-        <w:rPr>
-          <w:b/>
-          <w:bCs/>
+        <w:t>The California Coast is a one-way road trip with some of the best scenery in the U.S.</w:t>
+      </w:r>
+    </w:p>
+    <w:p>
+      <w:pPr>
+        <w:spacing w:after="0"/>
+        <w:rPr>
           <w:sz w:val="28"/>
           <w:szCs w:val="28"/>
         </w:rPr>
-        <w:t xml:space="preserve">How to plan an </w:t>
-      </w:r>
-      <w:r>
-        <w:rPr>
-          <w:b/>
-          <w:bCs/>
+      </w:pPr>
+    </w:p>
+    <w:p>
+      <w:pPr>
+        <w:spacing w:after="0"/>
+        <w:rPr>
+          <w:i/>
+          <w:iCs/>
+        </w:rPr>
+      </w:pPr>
+      <w:r>
+        <w:rPr>
+          <w:i/>
+          <w:iCs/>
+        </w:rPr>
+        <w:t>Southern Utah</w:t>
+      </w:r>
+    </w:p>
+    <w:p>
+      <w:pPr>
+        <w:spacing w:after="0"/>
+        <w:rPr>
           <w:sz w:val="28"/>
           <w:szCs w:val="28"/>
         </w:rPr>
-        <w:t>a</w:t>
-      </w:r>
-      <w:r>
-        <w:rPr>
-          <w:b/>
-          <w:bCs/>
+      </w:pPr>
+      <w:r>
+        <w:t>The California Coast is a one-way road trip with some of the best scenery in the U.S.</w:t>
+      </w:r>
+    </w:p>
+    <w:p>
+      <w:pPr>
+        <w:spacing w:after="0"/>
+        <w:rPr>
           <w:sz w:val="28"/>
           <w:szCs w:val="28"/>
         </w:rPr>
-        <w:t xml:space="preserve">mazing </w:t>
-      </w:r>
-      <w:r>
-        <w:rPr>
-          <w:b/>
-          <w:bCs/>
+      </w:pPr>
+    </w:p>
+    <w:p>
+      <w:pPr>
+        <w:spacing w:after="0"/>
+        <w:rPr>
+          <w:i/>
+          <w:iCs/>
+        </w:rPr>
+      </w:pPr>
+      <w:r>
+        <w:rPr>
+          <w:i/>
+          <w:iCs/>
+        </w:rPr>
+        <w:t>Kauai, HI</w:t>
+      </w:r>
+    </w:p>
+    <w:p>
+      <w:pPr>
+        <w:spacing w:after="0"/>
+        <w:rPr>
           <w:sz w:val="28"/>
           <w:szCs w:val="28"/>
         </w:rPr>
+      </w:pPr>
+      <w:r>
+        <w:t>The California Coast is a one-way road trip with some of the best scenery in the U.S.</w:t>
+      </w:r>
+    </w:p>
+    <w:p>
+      <w:pPr>
+        <w:spacing w:after="0"/>
+        <w:rPr>
+          <w:sz w:val="28"/>
+          <w:szCs w:val="28"/>
+        </w:rPr>
+      </w:pPr>
+    </w:p>
+    <w:p>
+      <w:pPr>
+        <w:spacing w:after="0"/>
+        <w:rPr>
+          <w:i/>
+          <w:iCs/>
+        </w:rPr>
+      </w:pPr>
+      <w:r>
+        <w:rPr>
+          <w:i/>
+          <w:iCs/>
+        </w:rPr>
+        <w:t>Yellowstone &amp; The Tetons</w:t>
+      </w:r>
+    </w:p>
+    <w:p>
+      <w:pPr>
+        <w:spacing w:after="0"/>
+        <w:rPr>
+          <w:sz w:val="28"/>
+          <w:szCs w:val="28"/>
+        </w:rPr>
+      </w:pPr>
+      <w:r>
+        <w:t>The California Coast is a one-way road trip with some of the best scenery in the U.S.</w:t>
+      </w:r>
+    </w:p>
+    <w:p>
+      <w:pPr>
+        <w:spacing w:after="0"/>
+        <w:rPr>
+          <w:sz w:val="28"/>
+          <w:szCs w:val="28"/>
+        </w:rPr>
+      </w:pPr>
+    </w:p>
+    <w:p>
+      <w:pPr>
+        <w:spacing w:after="0"/>
+        <w:rPr>
+          <w:i/>
+          <w:iCs/>
+        </w:rPr>
+      </w:pPr>
+      <w:r>
+        <w:rPr>
+          <w:i/>
+          <w:iCs/>
+        </w:rPr>
+        <w:t>Oregon</w:t>
+      </w:r>
+    </w:p>
+    <w:p>
+      <w:pPr>
+        <w:spacing w:after="0"/>
+        <w:rPr>
+          <w:sz w:val="28"/>
+          <w:szCs w:val="28"/>
+        </w:rPr>
+      </w:pPr>
+      <w:r>
+        <w:t>The California Coast is a one-way road trip with some of the best scenery in the U.S.</w:t>
+      </w:r>
+    </w:p>
+    <w:p>
+      <w:pPr>
+        <w:spacing w:after="0"/>
+      </w:pPr>
+    </w:p>
+    <w:p>
+      <w:pPr>
+        <w:spacing w:after="0"/>
+      </w:pPr>
+    </w:p>
+    <w:p>
+      <w:pPr>
+        <w:spacing w:after="0"/>
+      </w:pPr>
+      <w:r>
+        <w:t xml:space="preserve">Page </w:t>
+      </w:r>
+      <w:r>
+        <w:t>3 – Road Trip Tips</w:t>
+      </w:r>
+    </w:p>
+    <w:p>
+      <w:pPr>
+        <w:spacing w:after="0"/>
+        <w:rPr>
+          <w:i/>
+          <w:iCs/>
+        </w:rPr>
+      </w:pPr>
+      <w:r>
+        <w:rPr>
+          <w:i/>
+          <w:iCs/>
+        </w:rPr>
+        <w:t>“Once a year, go someplace you’ve never been before.” – Dali Lama</w:t>
+      </w:r>
+    </w:p>
+    <w:p>
+      <w:pPr>
+        <w:spacing w:after="0"/>
+        <w:rPr>
+          <w:sz w:val="28"/>
+          <w:szCs w:val="28"/>
+        </w:rPr>
+      </w:pPr>
+      <w:r>
+        <w:rPr>
+          <w:b/>
+          <w:bCs/>
+          <w:sz w:val="28"/>
+          <w:szCs w:val="28"/>
+        </w:rPr>
+        <w:t xml:space="preserve">How to plan an </w:t>
+      </w:r>
+      <w:r>
+        <w:rPr>
+          <w:b/>
+          <w:bCs/>
+          <w:sz w:val="28"/>
+          <w:szCs w:val="28"/>
+        </w:rPr>
+        <w:t>a</w:t>
+      </w:r>
+      <w:r>
+        <w:rPr>
+          <w:b/>
+          <w:bCs/>
+          <w:sz w:val="28"/>
+          <w:szCs w:val="28"/>
+        </w:rPr>
+        <w:t xml:space="preserve">mazing </w:t>
+      </w:r>
+      <w:r>
+        <w:rPr>
+          <w:b/>
+          <w:bCs/>
+          <w:sz w:val="28"/>
+          <w:szCs w:val="28"/>
+        </w:rPr>
         <w:t>road trip</w:t>
       </w:r>
     </w:p>
@@ -600,7 +1215,11 @@
         <w:spacing w:after="0"/>
       </w:pPr>
       <w:r>
-        <w:t>Decide where you want to go and what you want to see. Google Maps is a great tool for planning trips with multiple stops and tells you the approximate driving time between destinations. Researching things to do and top attractions along your route will help you maximize your vacation. I love to read travel blogs</w:t>
+        <w:t xml:space="preserve">Decide where you want to go and what you want to see. Google Maps is a great tool for planning trips with multiple stops and tells you the approximate driving time between </w:t>
+      </w:r>
+      <w:r>
+        <w:lastRenderedPageBreak/>
+        <w:t>destinations. Researching things to do and top attractions along your route will help you maximize your vacation. I love to read travel blogs</w:t>
       </w:r>
       <w:r>
         <w:t xml:space="preserve"> and visit Pinterest</w:t>
@@ -662,15 +1281,7 @@
         <w:spacing w:after="0"/>
       </w:pPr>
       <w:r>
-        <w:t xml:space="preserve">It’s helpful to know the approximate price of your flights and </w:t>
-      </w:r>
-      <w:proofErr w:type="gramStart"/>
-      <w:r>
-        <w:t>accommodations</w:t>
-      </w:r>
-      <w:proofErr w:type="gramEnd"/>
-      <w:r>
-        <w:t xml:space="preserve"> before making a budget to give you a starting point. </w:t>
+        <w:t xml:space="preserve">It’s helpful to know the approximate price of your flights and accommodations before making a budget to give you a starting point. </w:t>
       </w:r>
       <w:r>
         <w:t xml:space="preserve">Make sure to include the </w:t>
@@ -691,15 +1302,7 @@
         <w:t>if needed</w:t>
       </w:r>
       <w:r>
-        <w:t xml:space="preserve">) and fuel costs. Allocate a budget for food and activities. I </w:t>
-      </w:r>
-      <w:proofErr w:type="gramStart"/>
-      <w:r>
-        <w:t>like</w:t>
-      </w:r>
-      <w:proofErr w:type="gramEnd"/>
-      <w:r>
-        <w:t xml:space="preserve"> to begin with what I hope to spend and try to stay within that amount, though sometimes I find the need to adjust based off our travel plans.</w:t>
+        <w:t>) and fuel costs. Allocate a budget for food and activities. I like to begin with what I hope to spend and try to stay within that amount, though sometimes I find the need to adjust based off our travel plans.</w:t>
       </w:r>
     </w:p>
     <w:p>
@@ -1182,82 +1785,77 @@
         <w:spacing w:after="0"/>
       </w:pPr>
       <w:r>
+        <w:t xml:space="preserve">Once you have everything booked and </w:t>
+      </w:r>
+      <w:r>
+        <w:t>planned,</w:t>
+      </w:r>
+      <w:r>
+        <w:t xml:space="preserve"> </w:t>
+      </w:r>
+      <w:r>
+        <w:t>it’s</w:t>
+      </w:r>
+      <w:r>
+        <w:t xml:space="preserve"> time to pack! Make sure you pack enough clothing for all possibilities of weather</w:t>
+      </w:r>
+      <w:r>
+        <w:t xml:space="preserve"> (and extra)</w:t>
+      </w:r>
+      <w:r>
+        <w:t xml:space="preserve">, toiletries, snacks, travel games/entertainment, and anything else you’d like to make your trip more enjoyable. I always bring my cooler full of snacks, cold drinks, and food </w:t>
+      </w:r>
+      <w:r>
+        <w:t>that we restock at the grocery store to save money and eat healthier. You also may want to pack garbage bags, hand sanitizer,</w:t>
+      </w:r>
+      <w:r>
+        <w:t xml:space="preserve"> music,</w:t>
+      </w:r>
+      <w:r>
+        <w:t xml:space="preserve"> and a water bottle.</w:t>
+      </w:r>
+      <w:r>
+        <w:t xml:space="preserve"> It’s best to make yourself a checklist and start planning early so you don’t forget anything.</w:t>
+      </w:r>
+    </w:p>
+    <w:p>
+      <w:pPr>
+        <w:spacing w:after="0"/>
+        <w:rPr>
+          <w:b/>
+          <w:bCs/>
+        </w:rPr>
+      </w:pPr>
+      <w:r>
+        <w:rPr>
+          <w:b/>
+          <w:bCs/>
+        </w:rPr>
+        <w:t xml:space="preserve">Additional </w:t>
+      </w:r>
+      <w:r>
+        <w:rPr>
+          <w:b/>
+          <w:bCs/>
+        </w:rPr>
+        <w:t>Tips</w:t>
+      </w:r>
+    </w:p>
+    <w:p>
+      <w:pPr>
+        <w:pStyle w:val="ListParagraph"/>
+        <w:numPr>
+          <w:ilvl w:val="0"/>
+          <w:numId w:val="1"/>
+        </w:numPr>
+        <w:spacing w:after="0"/>
+      </w:pPr>
+      <w:r>
+        <w:t xml:space="preserve">Make sure you pick a route that is feasible for the amount of time you have. You don’t want to feel rushed on your vacation or spend several long days driving for hours. Maximize your time </w:t>
+      </w:r>
+      <w:r>
         <w:lastRenderedPageBreak/>
-        <w:t xml:space="preserve">Once you have everything booked and </w:t>
-      </w:r>
-      <w:r>
-        <w:t>planned,</w:t>
-      </w:r>
-      <w:r>
-        <w:t xml:space="preserve"> </w:t>
-      </w:r>
-      <w:r>
-        <w:t>it’s</w:t>
-      </w:r>
-      <w:r>
-        <w:t xml:space="preserve"> time to pack! Make sure you pack enough clothing for all possibilities of weather</w:t>
-      </w:r>
-      <w:r>
-        <w:t xml:space="preserve"> (and extra)</w:t>
-      </w:r>
-      <w:r>
-        <w:t xml:space="preserve">, toiletries, snacks, travel games/entertainment, and anything else you’d like to make your trip more enjoyable. I always bring my cooler full of snacks, cold drinks, and food </w:t>
-      </w:r>
-      <w:r>
-        <w:t>that we restock at the grocery store to save money and eat healthier. You also may want to pack garbage bags, hand sanitizer,</w:t>
-      </w:r>
-      <w:r>
-        <w:t xml:space="preserve"> music,</w:t>
-      </w:r>
-      <w:r>
-        <w:t xml:space="preserve"> and a water bottle.</w:t>
-      </w:r>
-      <w:r>
-        <w:t xml:space="preserve"> It’s best to make yourself a checklist and start planning early so you don’t forget anything.</w:t>
-      </w:r>
-    </w:p>
-    <w:p>
-      <w:pPr>
-        <w:spacing w:after="0"/>
-        <w:rPr>
-          <w:b/>
-          <w:bCs/>
-        </w:rPr>
-      </w:pPr>
-      <w:r>
-        <w:rPr>
-          <w:b/>
-          <w:bCs/>
-        </w:rPr>
-        <w:t xml:space="preserve">Additional </w:t>
-      </w:r>
-      <w:r>
-        <w:rPr>
-          <w:b/>
-          <w:bCs/>
-        </w:rPr>
-        <w:t>Tips</w:t>
-      </w:r>
-    </w:p>
-    <w:p>
-      <w:pPr>
-        <w:pStyle w:val="ListParagraph"/>
-        <w:numPr>
-          <w:ilvl w:val="0"/>
-          <w:numId w:val="1"/>
-        </w:numPr>
-        <w:spacing w:after="0"/>
-      </w:pPr>
-      <w:r>
-        <w:t xml:space="preserve">Make sure you pick a route that is feasible </w:t>
-      </w:r>
-      <w:proofErr w:type="gramStart"/>
-      <w:r>
-        <w:t>for the amount of</w:t>
-      </w:r>
-      <w:proofErr w:type="gramEnd"/>
-      <w:r>
-        <w:t xml:space="preserve"> time you have. You don’t want to feel rushed on your vacation or spend several long days driving for hours. Maximize your time by keeping the overall miles relatively low and putting your favorite attractions at the top of your list and working from there. I like to plan each day with must-see attractions along with other possibilities if we end up having time. You also want to leave a little room for spontaneity. You never know what you will find on the open road.</w:t>
+        <w:t>by keeping the overall miles relatively low and putting your favorite attractions at the top of your list and working from there. I like to plan each day with must-see attractions along with other possibilities if we end up having time. You also want to leave a little room for spontaneity. You never know what you will find on the open road.</w:t>
       </w:r>
     </w:p>
     <w:p>
@@ -1414,7 +2012,7 @@
   <w:abstractNum w:abstractNumId="1" w15:restartNumberingAfterBreak="0">
     <w:nsid w:val="40BA5927"/>
     <w:multiLevelType w:val="hybridMultilevel"/>
-    <w:tmpl w:val="C9EC1A82"/>
+    <w:tmpl w:val="5F082CEA"/>
     <w:lvl w:ilvl="0" w:tplc="04090001">
       <w:start w:val="1"/>
       <w:numFmt w:val="bullet"/>
@@ -1427,7 +2025,7 @@
         <w:rFonts w:ascii="Symbol" w:hAnsi="Symbol" w:hint="default"/>
       </w:rPr>
     </w:lvl>
-    <w:lvl w:ilvl="1" w:tplc="04090003" w:tentative="1">
+    <w:lvl w:ilvl="1" w:tplc="04090003">
       <w:start w:val="1"/>
       <w:numFmt w:val="bullet"/>
       <w:lvlText w:val="o"/>

</xml_diff>

<commit_message>
added part of Oregon
</commit_message>
<xml_diff>
--- a/roadtrips/Roadtrips.docx
+++ b/roadtrips/Roadtrips.docx
@@ -366,15 +366,7 @@
         <w:t>five</w:t>
       </w:r>
       <w:r>
-        <w:t xml:space="preserve"> National Parks and numerous State Parks to </w:t>
-      </w:r>
-      <w:proofErr w:type="gramStart"/>
-      <w:r>
-        <w:t>explore</w:t>
-      </w:r>
-      <w:proofErr w:type="gramEnd"/>
-      <w:r>
-        <w:t xml:space="preserve"> you will never run out of things to do or new places to see.  Whether you want to experience thrilling adventures that take your breath away or relax and enjoy the beautiful scenery, southern Utah is one of the top places everyone must </w:t>
+        <w:t xml:space="preserve"> National Parks and numerous State Parks to explore you will never run out of things to do or new places to see.  Whether you want to experience thrilling adventures that take your breath away or relax and enjoy the beautiful scenery, southern Utah is one of the top places everyone must </w:t>
       </w:r>
       <w:r>
         <w:t>encounter</w:t>
@@ -482,15 +474,7 @@
         <w:spacing w:after="0"/>
       </w:pPr>
       <w:r>
-        <w:t xml:space="preserve">Explore the state of Oregon with the road trip of a lifetime. We take you to the awe-inspiring </w:t>
-      </w:r>
-      <w:proofErr w:type="gramStart"/>
-      <w:r>
-        <w:t>Smith Rock State park</w:t>
-      </w:r>
-      <w:proofErr w:type="gramEnd"/>
-      <w:r>
-        <w:t xml:space="preserve">, Crater Lake, the rugged Oregon Coast, Columbia River Gorge, and to </w:t>
+        <w:t xml:space="preserve">Explore the state of Oregon with the road trip of a lifetime. We take you to the awe-inspiring Smith Rock State park, Crater Lake, the rugged Oregon Coast, Columbia River Gorge, and to </w:t>
       </w:r>
       <w:r>
         <w:lastRenderedPageBreak/>
@@ -662,15 +646,7 @@
         <w:spacing w:after="0"/>
       </w:pPr>
       <w:r>
-        <w:t xml:space="preserve">It’s helpful to know the approximate price of your flights and </w:t>
-      </w:r>
-      <w:proofErr w:type="gramStart"/>
-      <w:r>
-        <w:t>accommodations</w:t>
-      </w:r>
-      <w:proofErr w:type="gramEnd"/>
-      <w:r>
-        <w:t xml:space="preserve"> before making a budget to give you a starting point. </w:t>
+        <w:t xml:space="preserve">It’s helpful to know the approximate price of your flights and accommodations before making a budget to give you a starting point. </w:t>
       </w:r>
       <w:r>
         <w:t xml:space="preserve">Make sure to include the </w:t>
@@ -691,15 +667,7 @@
         <w:t>if needed</w:t>
       </w:r>
       <w:r>
-        <w:t xml:space="preserve">) and fuel costs. Allocate a budget for food and activities. I </w:t>
-      </w:r>
-      <w:proofErr w:type="gramStart"/>
-      <w:r>
-        <w:t>like</w:t>
-      </w:r>
-      <w:proofErr w:type="gramEnd"/>
-      <w:r>
-        <w:t xml:space="preserve"> to begin with what I hope to spend and try to stay within that amount, though sometimes I find the need to adjust based off our travel plans.</w:t>
+        <w:t>) and fuel costs. Allocate a budget for food and activities. I like to begin with what I hope to spend and try to stay within that amount, though sometimes I find the need to adjust based off our travel plans.</w:t>
       </w:r>
     </w:p>
     <w:p>
@@ -1249,15 +1217,7 @@
         <w:spacing w:after="0"/>
       </w:pPr>
       <w:r>
-        <w:t xml:space="preserve">Make sure you pick a route that is feasible </w:t>
-      </w:r>
-      <w:proofErr w:type="gramStart"/>
-      <w:r>
-        <w:t>for the amount of</w:t>
-      </w:r>
-      <w:proofErr w:type="gramEnd"/>
-      <w:r>
-        <w:t xml:space="preserve"> time you have. You don’t want to feel rushed on your vacation or spend several long days driving for hours. Maximize your time by keeping the overall miles relatively low and putting your favorite attractions at the top of your list and working from there. I like to plan each day with must-see attractions along with other possibilities if we end up having time. You also want to leave a little room for spontaneity. You never know what you will find on the open road.</w:t>
+        <w:t>Make sure you pick a route that is feasible for the amount of time you have. You don’t want to feel rushed on your vacation or spend several long days driving for hours. Maximize your time by keeping the overall miles relatively low and putting your favorite attractions at the top of your list and working from there. I like to plan each day with must-see attractions along with other possibilities if we end up having time. You also want to leave a little room for spontaneity. You never know what you will find on the open road.</w:t>
       </w:r>
     </w:p>
     <w:p>
@@ -1330,15 +1290,7 @@
         <w:spacing w:after="0"/>
       </w:pPr>
       <w:r>
-        <w:t xml:space="preserve">The California Coast is a one-way road trip with some of the best scenery in the U.S. You can start from either end of the state, but I enjoy going from north to south the best. Because this road trip is over 1,100 miles it’s nearly impossible to do </w:t>
-      </w:r>
-      <w:proofErr w:type="gramStart"/>
-      <w:r>
-        <w:t>everything</w:t>
-      </w:r>
-      <w:proofErr w:type="gramEnd"/>
-      <w:r>
-        <w:t xml:space="preserve"> unless you have at least 2 weeks. Most of the time I recommend doing either the northern coast from Crescent City to San Francisco or the southern coast from Monterey to San Diego. No matter what parts of this trip you choose to see, it will be stunning and awe-inspiring. Whether you want to spend some time in nature or in the big city, you will be able to find your perfect scene along the California Coast!</w:t>
+        <w:t>The California Coast is a one-way road trip with some of the best scenery in the U.S. You can start from either end of the state, but I enjoy going from north to south the best. Because this road trip is over 1,100 miles it’s nearly impossible to do everything unless you have at least 2 weeks. Most of the time I recommend doing either the northern coast from Crescent City to San Francisco or the southern coast from Monterey to San Diego. No matter what parts of this trip you choose to see, it will be stunning and awe-inspiring. Whether you want to spend some time in nature or in the big city, you will be able to find your perfect scene along the California Coast!</w:t>
       </w:r>
     </w:p>
     <w:p>
@@ -1459,15 +1411,7 @@
         <w:spacing w:after="0"/>
       </w:pPr>
       <w:r>
-        <w:t xml:space="preserve">Point Reyes – a scenic national seashore with a gorgeous lighthouse. This </w:t>
-      </w:r>
-      <w:proofErr w:type="gramStart"/>
-      <w:r>
-        <w:t>71,000 acre</w:t>
-      </w:r>
-      <w:proofErr w:type="gramEnd"/>
-      <w:r>
-        <w:t xml:space="preserve"> park boasts a visitor center, hiking trails, expansive beaches, and stunning views.</w:t>
+        <w:t>Point Reyes – a scenic national seashore with a gorgeous lighthouse. This 71,000 acre park boasts a visitor center, hiking trails, expansive beaches, and stunning views.</w:t>
       </w:r>
     </w:p>
     <w:p>
@@ -1843,15 +1787,7 @@
         <w:t>explore</w:t>
       </w:r>
       <w:r>
-        <w:t xml:space="preserve"> the Lava River Cave, bike to Benham Falls, visit </w:t>
-      </w:r>
-      <w:proofErr w:type="spellStart"/>
-      <w:r>
-        <w:t>Tumalo</w:t>
-      </w:r>
-      <w:proofErr w:type="spellEnd"/>
-      <w:r>
-        <w:t xml:space="preserve"> Falls, or explore the </w:t>
+        <w:t xml:space="preserve"> the Lava River Cave, bike to Benham Falls, visit Tumalo Falls, or explore the </w:t>
       </w:r>
       <w:r>
         <w:t>magnificent</w:t>
@@ -1867,6 +1803,19 @@
       <w:pPr>
         <w:pStyle w:val="ListParagraph"/>
         <w:numPr>
+          <w:ilvl w:val="1"/>
+          <w:numId w:val="4"/>
+        </w:numPr>
+        <w:spacing w:after="0"/>
+      </w:pPr>
+      <w:r>
+        <w:t>To the south, visit Cascade Lakes National Scenic Byway. This 66-mile drive will take between 3 to 5 hours and is scattered with alpine lakes and snowcapped mountains. A favorite hike here is the Ray Atkson Loop Trail that is 2.3 miles long and located near Sparks Lake. It is also a fun place to bring a kayak and paddle for a while.</w:t>
+      </w:r>
+    </w:p>
+    <w:p>
+      <w:pPr>
+        <w:pStyle w:val="ListParagraph"/>
+        <w:numPr>
           <w:ilvl w:val="0"/>
           <w:numId w:val="4"/>
         </w:numPr>
@@ -1898,15 +1847,20 @@
         <w:t>5.5-mile</w:t>
       </w:r>
       <w:r>
-        <w:t xml:space="preserve"> Misery Ridge </w:t>
-      </w:r>
-      <w:proofErr w:type="gramStart"/>
-      <w:r>
-        <w:t>Trail</w:t>
-      </w:r>
-      <w:proofErr w:type="gramEnd"/>
-      <w:r>
-        <w:t xml:space="preserve"> and experience the magnificent views of the valley and peaks of this gorgeous valley. </w:t>
+        <w:t xml:space="preserve"> Misery Ridge Trail and experience the magnificent views of the valley and peaks of this gorgeous valley. </w:t>
+      </w:r>
+    </w:p>
+    <w:p>
+      <w:pPr>
+        <w:pStyle w:val="ListParagraph"/>
+        <w:numPr>
+          <w:ilvl w:val="0"/>
+          <w:numId w:val="4"/>
+        </w:numPr>
+        <w:spacing w:after="0"/>
+      </w:pPr>
+      <w:r>
+        <w:t>Sisters</w:t>
       </w:r>
     </w:p>
     <w:p>
@@ -1934,23 +1888,7 @@
         <w:t>2.2-mile</w:t>
       </w:r>
       <w:r>
-        <w:t xml:space="preserve"> waterfall loop hike and see </w:t>
-      </w:r>
-      <w:proofErr w:type="spellStart"/>
-      <w:r>
-        <w:t>Sahalie</w:t>
-      </w:r>
-      <w:proofErr w:type="spellEnd"/>
-      <w:r>
-        <w:t xml:space="preserve"> and </w:t>
-      </w:r>
-      <w:proofErr w:type="spellStart"/>
-      <w:r>
-        <w:t>Koosah</w:t>
-      </w:r>
-      <w:proofErr w:type="spellEnd"/>
-      <w:r>
-        <w:t xml:space="preserve"> Falls.</w:t>
+        <w:t xml:space="preserve"> waterfall loop hike and see Sahalie and Koosah Falls.</w:t>
       </w:r>
       <w:r>
         <w:t xml:space="preserve"> We always like to visit Clear Lake and take a paddle on the crystal-clear water where you can easily view the forest preserved in the water.</w:t>
@@ -1958,33 +1896,6 @@
     </w:p>
     <w:p>
       <w:pPr>
-        <w:pStyle w:val="ListParagraph"/>
-        <w:numPr>
-          <w:ilvl w:val="1"/>
-          <w:numId w:val="4"/>
-        </w:numPr>
-        <w:spacing w:after="0"/>
-      </w:pPr>
-      <w:r>
-        <w:t xml:space="preserve">To the south, visit </w:t>
-      </w:r>
-      <w:r>
-        <w:t>Cascade Lakes National Scenic Byway</w:t>
-      </w:r>
-      <w:r>
-        <w:t xml:space="preserve">. This 66-mile drive will take between 3 to 5 hours and is scattered with alpine lakes and snowcapped mountains. A favorite hike here is the Ray </w:t>
-      </w:r>
-      <w:proofErr w:type="spellStart"/>
-      <w:r>
-        <w:t>Atkson</w:t>
-      </w:r>
-      <w:proofErr w:type="spellEnd"/>
-      <w:r>
-        <w:t xml:space="preserve"> Loop Trail that is 2.3 miles long and located near Sparks Lake. It is also a fun place to bring a kayak and paddle for a while.</w:t>
-      </w:r>
-    </w:p>
-    <w:p>
-      <w:pPr>
         <w:spacing w:after="0"/>
       </w:pPr>
       <w:r>
@@ -2032,27 +1943,11 @@
         <w:t xml:space="preserve"> so much to offer.</w:t>
       </w:r>
       <w:r>
-        <w:t xml:space="preserve"> There is an abundance of outdoor recreation with the Rogue River, Table Rocks, numerous lakes, and pristine peaks to explore. This city is also home to the Rogue creamery, the </w:t>
-      </w:r>
-      <w:proofErr w:type="spellStart"/>
-      <w:r>
-        <w:t>Craterian</w:t>
-      </w:r>
-      <w:proofErr w:type="spellEnd"/>
-      <w:r>
-        <w:t xml:space="preserve"> Theater, and many </w:t>
-      </w:r>
-      <w:proofErr w:type="gramStart"/>
-      <w:r>
-        <w:t>family</w:t>
-      </w:r>
-      <w:proofErr w:type="gramEnd"/>
-      <w:r>
-        <w:t xml:space="preserve"> friendly activities that will keep you entertained for the duration of your stay. The cute little alpine town of Ashland, just south of Medford, has loads of ski and mountain </w:t>
+        <w:t xml:space="preserve"> There is an abundance of outdoor recreation with the Rogue River, Table Rocks, numerous lakes, and pristine peaks to explore. This city is also home to the Rogue creamery, the Craterian Theater, and many family friendly activities that will keep you entertained for the duration of your stay. The </w:t>
       </w:r>
       <w:r>
         <w:lastRenderedPageBreak/>
-        <w:t>bike trails, and is home to the Shakespeare Festival and the North Mountain Park which has a nature center, hiking trails, and themed gardens.</w:t>
+        <w:t>cute little alpine town of Ashland, just south of Medford, has loads of ski and mountain bike trails, and is home to the Shakespeare Festival and the North Mountain Park which has a nature center, hiking trails, and themed gardens.</w:t>
       </w:r>
     </w:p>
     <w:p>
@@ -2091,15 +1986,7 @@
         <w:spacing w:after="0"/>
       </w:pPr>
       <w:r>
-        <w:t xml:space="preserve">Just north of Crater Lake, in the Umpqua National Forest, you will find the Umpqua Hot Spring and </w:t>
-      </w:r>
-      <w:proofErr w:type="spellStart"/>
-      <w:r>
-        <w:t>Toketee</w:t>
-      </w:r>
-      <w:proofErr w:type="spellEnd"/>
-      <w:r>
-        <w:t xml:space="preserve"> Falls. Both places require a short hike, but the views are ones you won’t want to miss. </w:t>
+        <w:t xml:space="preserve">Just north of Crater Lake, in the Umpqua National Forest, you will find the Umpqua Hot Spring and Toketee Falls. Both places require a short hike, but the views are ones you won’t want to miss. </w:t>
       </w:r>
     </w:p>
     <w:p>
@@ -2267,13 +2154,8 @@
         </w:numPr>
         <w:spacing w:after="0"/>
       </w:pPr>
-      <w:proofErr w:type="spellStart"/>
-      <w:r>
-        <w:t>Heceta</w:t>
-      </w:r>
-      <w:proofErr w:type="spellEnd"/>
-      <w:r>
-        <w:t xml:space="preserve"> Head Lighthouse</w:t>
+      <w:r>
+        <w:t>Heceta Head Lighthouse</w:t>
       </w:r>
     </w:p>
     <w:p>
@@ -2338,15 +2220,7 @@
         <w:spacing w:after="0"/>
       </w:pPr>
       <w:r>
-        <w:t xml:space="preserve">Three Capes Scenic Route (Cape </w:t>
-      </w:r>
-      <w:proofErr w:type="spellStart"/>
-      <w:r>
-        <w:t>Kiwanda</w:t>
-      </w:r>
-      <w:proofErr w:type="spellEnd"/>
-      <w:r>
-        <w:t>, Cape Lookout, Cape Meares)</w:t>
+        <w:t>Three Capes Scenic Route (Cape Kiwanda, Cape Lookout, Cape Meares)</w:t>
       </w:r>
     </w:p>
     <w:p>
@@ -2527,13 +2401,8 @@
         </w:numPr>
         <w:spacing w:after="0"/>
       </w:pPr>
-      <w:proofErr w:type="spellStart"/>
-      <w:r>
-        <w:t>Ecola</w:t>
-      </w:r>
-      <w:proofErr w:type="spellEnd"/>
-      <w:r>
-        <w:t xml:space="preserve"> State Park</w:t>
+      <w:r>
+        <w:t>Ecola State Park</w:t>
       </w:r>
     </w:p>
     <w:p>
@@ -2545,13 +2414,8 @@
         </w:numPr>
         <w:spacing w:after="0"/>
       </w:pPr>
-      <w:proofErr w:type="spellStart"/>
-      <w:r>
-        <w:t>Ecola</w:t>
-      </w:r>
-      <w:proofErr w:type="spellEnd"/>
-      <w:r>
-        <w:t xml:space="preserve"> Point to Crescent Beach Trail (1.25 miles)</w:t>
+      <w:r>
+        <w:t>Ecola Point to Crescent Beach Trail (1.25 miles)</w:t>
       </w:r>
     </w:p>
     <w:p>
@@ -2564,6 +2428,7 @@
         <w:spacing w:after="0"/>
       </w:pPr>
       <w:r>
+        <w:lastRenderedPageBreak/>
         <w:t>Clatsop Loop (2.8 miles)</w:t>
       </w:r>
     </w:p>
@@ -2576,14 +2441,8 @@
         </w:numPr>
         <w:spacing w:after="0"/>
       </w:pPr>
-      <w:proofErr w:type="spellStart"/>
-      <w:r>
-        <w:lastRenderedPageBreak/>
-        <w:t>Ecola</w:t>
-      </w:r>
-      <w:proofErr w:type="spellEnd"/>
-      <w:r>
-        <w:t xml:space="preserve"> Point/Crescent Beach and Indian Beach</w:t>
+      <w:r>
+        <w:t>Ecola Point/Crescent Beach and Indian Beach</w:t>
       </w:r>
     </w:p>
     <w:p>
@@ -2622,15 +2481,7 @@
         <w:spacing w:after="0"/>
       </w:pPr>
       <w:r>
-        <w:t xml:space="preserve">Peter </w:t>
-      </w:r>
-      <w:proofErr w:type="spellStart"/>
-      <w:r>
-        <w:t>Iredale</w:t>
-      </w:r>
-      <w:proofErr w:type="spellEnd"/>
-      <w:r>
-        <w:t xml:space="preserve"> Shipwreck</w:t>
+        <w:t>Peter Iredale Shipwreck</w:t>
       </w:r>
     </w:p>
     <w:p>
@@ -2694,13 +2545,8 @@
         </w:numPr>
         <w:spacing w:after="0"/>
       </w:pPr>
-      <w:proofErr w:type="gramStart"/>
-      <w:r>
-        <w:t>7.4 mile</w:t>
-      </w:r>
-      <w:proofErr w:type="gramEnd"/>
-      <w:r>
-        <w:t xml:space="preserve"> Trail of Ten Falls!!</w:t>
+      <w:r>
+        <w:t>7.4 mile Trail of Ten Falls!!</w:t>
       </w:r>
     </w:p>
     <w:p>
@@ -2765,15 +2611,7 @@
         <w:spacing w:after="0"/>
       </w:pPr>
       <w:r>
-        <w:t>Latourell Falls (</w:t>
-      </w:r>
-      <w:proofErr w:type="gramStart"/>
-      <w:r>
-        <w:t>2 mile</w:t>
-      </w:r>
-      <w:proofErr w:type="gramEnd"/>
-      <w:r>
-        <w:t xml:space="preserve"> loop hike or just see it from the parking lot)</w:t>
+        <w:t>Latourell Falls (2 mile loop hike or just see it from the parking lot)</w:t>
       </w:r>
     </w:p>
     <w:p>
@@ -2786,15 +2624,7 @@
         <w:spacing w:after="0"/>
       </w:pPr>
       <w:r>
-        <w:t>Bridal Veil Falls (</w:t>
-      </w:r>
-      <w:proofErr w:type="gramStart"/>
-      <w:r>
-        <w:t>1 mile</w:t>
-      </w:r>
-      <w:proofErr w:type="gramEnd"/>
-      <w:r>
-        <w:t xml:space="preserve"> lower hiking trail)</w:t>
+        <w:t>Bridal Veil Falls (1 mile lower hiking trail)</w:t>
       </w:r>
     </w:p>
     <w:p>
@@ -2807,15 +2637,7 @@
         <w:spacing w:after="0"/>
       </w:pPr>
       <w:r>
-        <w:t xml:space="preserve">Multnomah Falls (busy – hike up to the </w:t>
-      </w:r>
-      <w:proofErr w:type="spellStart"/>
-      <w:r>
-        <w:t>benson</w:t>
-      </w:r>
-      <w:proofErr w:type="spellEnd"/>
-      <w:r>
-        <w:t xml:space="preserve"> bridge or 1.2 miles to the top of the falls)</w:t>
+        <w:t>Multnomah Falls (busy – hike up to the benson bridge or 1.2 miles to the top of the falls)</w:t>
       </w:r>
     </w:p>
     <w:p>
@@ -2827,13 +2649,8 @@
         </w:numPr>
         <w:spacing w:after="0"/>
       </w:pPr>
-      <w:proofErr w:type="spellStart"/>
-      <w:r>
-        <w:t>Wahclella</w:t>
-      </w:r>
-      <w:proofErr w:type="spellEnd"/>
-      <w:r>
-        <w:t xml:space="preserve"> (2.4 miles – easy) FAVORITE!</w:t>
+      <w:r>
+        <w:t>Wahclella (2.4 miles – easy) FAVORITE!</w:t>
       </w:r>
     </w:p>
     <w:p>
@@ -2871,13 +2688,8 @@
         </w:numPr>
         <w:spacing w:after="0"/>
       </w:pPr>
-      <w:proofErr w:type="gramStart"/>
-      <w:r>
-        <w:t>2 mile</w:t>
-      </w:r>
-      <w:proofErr w:type="gramEnd"/>
-      <w:r>
-        <w:t xml:space="preserve"> trillium shoreline loop trail</w:t>
+      <w:r>
+        <w:t>2 mile trillium shoreline loop trail</w:t>
       </w:r>
     </w:p>
     <w:p>
@@ -2889,13 +2701,8 @@
         </w:numPr>
         <w:spacing w:after="0"/>
       </w:pPr>
-      <w:proofErr w:type="spellStart"/>
-      <w:r>
-        <w:t>Cloudcap</w:t>
-      </w:r>
-      <w:proofErr w:type="spellEnd"/>
-      <w:r>
-        <w:t xml:space="preserve"> Overlook</w:t>
+      <w:r>
+        <w:t>Cloudcap Overlook</w:t>
       </w:r>
     </w:p>
     <w:p>
@@ -2920,13 +2727,8 @@
         </w:numPr>
         <w:spacing w:after="0"/>
       </w:pPr>
-      <w:proofErr w:type="gramStart"/>
-      <w:r>
-        <w:t>4 mile</w:t>
-      </w:r>
-      <w:proofErr w:type="gramEnd"/>
-      <w:r>
-        <w:t xml:space="preserve"> Discovery Point Trail</w:t>
+      <w:r>
+        <w:t>4 mile Discovery Point Trail</w:t>
       </w:r>
     </w:p>
     <w:sectPr>

</xml_diff>

<commit_message>
finished adding oregon content
</commit_message>
<xml_diff>
--- a/roadtrips/Roadtrips.docx
+++ b/roadtrips/Roadtrips.docx
@@ -366,7 +366,15 @@
         <w:t>five</w:t>
       </w:r>
       <w:r>
-        <w:t xml:space="preserve"> National Parks and numerous State Parks to explore you will never run out of things to do or new places to see.  Whether you want to experience thrilling adventures that take your breath away or relax and enjoy the beautiful scenery, southern Utah is one of the top places everyone must </w:t>
+        <w:t xml:space="preserve"> National Parks and numerous State Parks to </w:t>
+      </w:r>
+      <w:proofErr w:type="gramStart"/>
+      <w:r>
+        <w:t>explore</w:t>
+      </w:r>
+      <w:proofErr w:type="gramEnd"/>
+      <w:r>
+        <w:t xml:space="preserve"> you will never run out of things to do or new places to see.  Whether you want to experience thrilling adventures that take your breath away or relax and enjoy the beautiful scenery, southern Utah is one of the top places everyone must </w:t>
       </w:r>
       <w:r>
         <w:t>encounter</w:t>
@@ -474,7 +482,15 @@
         <w:spacing w:after="0"/>
       </w:pPr>
       <w:r>
-        <w:t xml:space="preserve">Explore the state of Oregon with the road trip of a lifetime. We take you to the awe-inspiring Smith Rock State park, Crater Lake, the rugged Oregon Coast, Columbia River Gorge, and to </w:t>
+        <w:t xml:space="preserve">Explore the state of Oregon with the road trip of a lifetime. We take you to the awe-inspiring </w:t>
+      </w:r>
+      <w:proofErr w:type="gramStart"/>
+      <w:r>
+        <w:t>Smith Rock State park</w:t>
+      </w:r>
+      <w:proofErr w:type="gramEnd"/>
+      <w:r>
+        <w:t xml:space="preserve">, Crater Lake, the rugged Oregon Coast, Columbia River Gorge, and to </w:t>
       </w:r>
       <w:r>
         <w:lastRenderedPageBreak/>
@@ -646,7 +662,15 @@
         <w:spacing w:after="0"/>
       </w:pPr>
       <w:r>
-        <w:t xml:space="preserve">It’s helpful to know the approximate price of your flights and accommodations before making a budget to give you a starting point. </w:t>
+        <w:t xml:space="preserve">It’s helpful to know the approximate price of your flights and </w:t>
+      </w:r>
+      <w:proofErr w:type="gramStart"/>
+      <w:r>
+        <w:t>accommodations</w:t>
+      </w:r>
+      <w:proofErr w:type="gramEnd"/>
+      <w:r>
+        <w:t xml:space="preserve"> before making a budget to give you a starting point. </w:t>
       </w:r>
       <w:r>
         <w:t xml:space="preserve">Make sure to include the </w:t>
@@ -667,7 +691,15 @@
         <w:t>if needed</w:t>
       </w:r>
       <w:r>
-        <w:t>) and fuel costs. Allocate a budget for food and activities. I like to begin with what I hope to spend and try to stay within that amount, though sometimes I find the need to adjust based off our travel plans.</w:t>
+        <w:t xml:space="preserve">) and fuel costs. Allocate a budget for food and activities. I </w:t>
+      </w:r>
+      <w:proofErr w:type="gramStart"/>
+      <w:r>
+        <w:t>like</w:t>
+      </w:r>
+      <w:proofErr w:type="gramEnd"/>
+      <w:r>
+        <w:t xml:space="preserve"> to begin with what I hope to spend and try to stay within that amount, though sometimes I find the need to adjust based off our travel plans.</w:t>
       </w:r>
     </w:p>
     <w:p>
@@ -1217,7 +1249,15 @@
         <w:spacing w:after="0"/>
       </w:pPr>
       <w:r>
-        <w:t>Make sure you pick a route that is feasible for the amount of time you have. You don’t want to feel rushed on your vacation or spend several long days driving for hours. Maximize your time by keeping the overall miles relatively low and putting your favorite attractions at the top of your list and working from there. I like to plan each day with must-see attractions along with other possibilities if we end up having time. You also want to leave a little room for spontaneity. You never know what you will find on the open road.</w:t>
+        <w:t xml:space="preserve">Make sure you pick a route that is feasible </w:t>
+      </w:r>
+      <w:proofErr w:type="gramStart"/>
+      <w:r>
+        <w:t>for the amount of</w:t>
+      </w:r>
+      <w:proofErr w:type="gramEnd"/>
+      <w:r>
+        <w:t xml:space="preserve"> time you have. You don’t want to feel rushed on your vacation or spend several long days driving for hours. Maximize your time by keeping the overall miles relatively low and putting your favorite attractions at the top of your list and working from there. I like to plan each day with must-see attractions along with other possibilities if we end up having time. You also want to leave a little room for spontaneity. You never know what you will find on the open road.</w:t>
       </w:r>
     </w:p>
     <w:p>
@@ -1290,7 +1330,15 @@
         <w:spacing w:after="0"/>
       </w:pPr>
       <w:r>
-        <w:t>The California Coast is a one-way road trip with some of the best scenery in the U.S. You can start from either end of the state, but I enjoy going from north to south the best. Because this road trip is over 1,100 miles it’s nearly impossible to do everything unless you have at least 2 weeks. Most of the time I recommend doing either the northern coast from Crescent City to San Francisco or the southern coast from Monterey to San Diego. No matter what parts of this trip you choose to see, it will be stunning and awe-inspiring. Whether you want to spend some time in nature or in the big city, you will be able to find your perfect scene along the California Coast!</w:t>
+        <w:t xml:space="preserve">The California Coast is a one-way road trip with some of the best scenery in the U.S. You can start from either end of the state, but I enjoy going from north to south the best. Because this road trip is over 1,100 miles it’s nearly impossible to do </w:t>
+      </w:r>
+      <w:proofErr w:type="gramStart"/>
+      <w:r>
+        <w:t>everything</w:t>
+      </w:r>
+      <w:proofErr w:type="gramEnd"/>
+      <w:r>
+        <w:t xml:space="preserve"> unless you have at least 2 weeks. Most of the time I recommend doing either the northern coast from Crescent City to San Francisco or the southern coast from Monterey to San Diego. No matter what parts of this trip you choose to see, it will be stunning and awe-inspiring. Whether you want to spend some time in nature or in the big city, you will be able to find your perfect scene along the California Coast!</w:t>
       </w:r>
     </w:p>
     <w:p>
@@ -1411,7 +1459,15 @@
         <w:spacing w:after="0"/>
       </w:pPr>
       <w:r>
-        <w:t>Point Reyes – a scenic national seashore with a gorgeous lighthouse. This 71,000 acre park boasts a visitor center, hiking trails, expansive beaches, and stunning views.</w:t>
+        <w:t xml:space="preserve">Point Reyes – a scenic national seashore with a gorgeous lighthouse. This </w:t>
+      </w:r>
+      <w:proofErr w:type="gramStart"/>
+      <w:r>
+        <w:t>71,000 acre</w:t>
+      </w:r>
+      <w:proofErr w:type="gramEnd"/>
+      <w:r>
+        <w:t xml:space="preserve"> park boasts a visitor center, hiking trails, expansive beaches, and stunning views.</w:t>
       </w:r>
     </w:p>
     <w:p>
@@ -1772,31 +1828,21 @@
         <w:t xml:space="preserve"> and unspoiled beauty. </w:t>
       </w:r>
       <w:r>
-        <w:t>Fl</w:t>
-      </w:r>
-      <w:r>
-        <w:t>oat the Deschutes River,</w:t>
-      </w:r>
-      <w:r>
-        <w:t xml:space="preserve"> hike Pilot Butte,</w:t>
-      </w:r>
-      <w:r>
-        <w:t xml:space="preserve"> </w:t>
-      </w:r>
-      <w:r>
-        <w:t>explore</w:t>
-      </w:r>
-      <w:r>
-        <w:t xml:space="preserve"> the Lava River Cave, bike to Benham Falls, visit Tumalo Falls, or explore the </w:t>
+        <w:t xml:space="preserve">Float the Deschutes River, hike Pilot Butte, explore the Lava River Cave, bike to Benham Falls, visit </w:t>
+      </w:r>
+      <w:proofErr w:type="spellStart"/>
+      <w:r>
+        <w:t>Tumalo</w:t>
+      </w:r>
+      <w:proofErr w:type="spellEnd"/>
+      <w:r>
+        <w:t xml:space="preserve"> Falls, or explore the </w:t>
       </w:r>
       <w:r>
         <w:t>magnificent</w:t>
       </w:r>
       <w:r>
-        <w:t xml:space="preserve"> </w:t>
-      </w:r>
-      <w:r>
-        <w:t>city.</w:t>
+        <w:t xml:space="preserve"> city.</w:t>
       </w:r>
     </w:p>
     <w:p>
@@ -1809,7 +1855,23 @@
         <w:spacing w:after="0"/>
       </w:pPr>
       <w:r>
-        <w:t>To the south, visit Cascade Lakes National Scenic Byway. This 66-mile drive will take between 3 to 5 hours and is scattered with alpine lakes and snowcapped mountains. A favorite hike here is the Ray Atkson Loop Trail that is 2.3 miles long and located near Sparks Lake. It is also a fun place to bring a kayak and paddle for a while.</w:t>
+        <w:t xml:space="preserve">To the south, visit Cascade Lakes National Scenic Byway. This 66-mile drive will take between 3 to 5 hours and is scattered with alpine lakes and snowcapped mountains. </w:t>
+      </w:r>
+      <w:proofErr w:type="gramStart"/>
+      <w:r>
+        <w:t>A favorite</w:t>
+      </w:r>
+      <w:proofErr w:type="gramEnd"/>
+      <w:r>
+        <w:t xml:space="preserve"> hike here is the Ray </w:t>
+      </w:r>
+      <w:proofErr w:type="spellStart"/>
+      <w:r>
+        <w:t>Atkson</w:t>
+      </w:r>
+      <w:proofErr w:type="spellEnd"/>
+      <w:r>
+        <w:t xml:space="preserve"> Loop Trail that is 2.3 miles long and located near Sparks Lake. It is also a fun place to bring a kayak and paddle for a while.</w:t>
       </w:r>
     </w:p>
     <w:p>
@@ -1847,7 +1909,15 @@
         <w:t>5.5-mile</w:t>
       </w:r>
       <w:r>
-        <w:t xml:space="preserve"> Misery Ridge Trail and experience the magnificent views of the valley and peaks of this gorgeous valley. </w:t>
+        <w:t xml:space="preserve"> Misery Ridge </w:t>
+      </w:r>
+      <w:proofErr w:type="gramStart"/>
+      <w:r>
+        <w:t>Trail</w:t>
+      </w:r>
+      <w:proofErr w:type="gramEnd"/>
+      <w:r>
+        <w:t xml:space="preserve"> and experience the magnificent views of the valley and peaks of this gorgeous valley. </w:t>
       </w:r>
     </w:p>
     <w:p>
@@ -1888,7 +1958,23 @@
         <w:t>2.2-mile</w:t>
       </w:r>
       <w:r>
-        <w:t xml:space="preserve"> waterfall loop hike and see Sahalie and Koosah Falls.</w:t>
+        <w:t xml:space="preserve"> waterfall loop hike and see </w:t>
+      </w:r>
+      <w:proofErr w:type="spellStart"/>
+      <w:r>
+        <w:t>Sahalie</w:t>
+      </w:r>
+      <w:proofErr w:type="spellEnd"/>
+      <w:r>
+        <w:t xml:space="preserve"> and </w:t>
+      </w:r>
+      <w:proofErr w:type="spellStart"/>
+      <w:r>
+        <w:t>Koosah</w:t>
+      </w:r>
+      <w:proofErr w:type="spellEnd"/>
+      <w:r>
+        <w:t xml:space="preserve"> Falls.</w:t>
       </w:r>
       <w:r>
         <w:t xml:space="preserve"> We always like to visit Clear Lake and take a paddle on the crystal-clear water where you can easily view the forest preserved in the water.</w:t>
@@ -1898,6 +1984,9 @@
       <w:pPr>
         <w:spacing w:after="0"/>
       </w:pPr>
+      <w:r>
+        <w:t xml:space="preserve">The </w:t>
+      </w:r>
       <w:r>
         <w:t>Rogue Valley</w:t>
       </w:r>
@@ -1943,7 +2032,23 @@
         <w:t xml:space="preserve"> so much to offer.</w:t>
       </w:r>
       <w:r>
-        <w:t xml:space="preserve"> There is an abundance of outdoor recreation with the Rogue River, Table Rocks, numerous lakes, and pristine peaks to explore. This city is also home to the Rogue creamery, the Craterian Theater, and many family friendly activities that will keep you entertained for the duration of your stay. The </w:t>
+        <w:t xml:space="preserve"> There is an abundance of outdoor recreation with the Rogue River, Table Rocks, numerous lakes, and pristine peaks to explore. This city is also home to the Rogue creamery, the </w:t>
+      </w:r>
+      <w:proofErr w:type="spellStart"/>
+      <w:r>
+        <w:t>Craterian</w:t>
+      </w:r>
+      <w:proofErr w:type="spellEnd"/>
+      <w:r>
+        <w:t xml:space="preserve"> Theater, and many </w:t>
+      </w:r>
+      <w:proofErr w:type="gramStart"/>
+      <w:r>
+        <w:t>family</w:t>
+      </w:r>
+      <w:proofErr w:type="gramEnd"/>
+      <w:r>
+        <w:t xml:space="preserve"> friendly activities that will keep you entertained for the duration of your stay. The </w:t>
       </w:r>
       <w:r>
         <w:lastRenderedPageBreak/>
@@ -1986,7 +2091,23 @@
         <w:spacing w:after="0"/>
       </w:pPr>
       <w:r>
-        <w:t xml:space="preserve">Just north of Crater Lake, in the Umpqua National Forest, you will find the Umpqua Hot Spring and Toketee Falls. Both places require a short hike, but the views are ones you won’t want to miss. </w:t>
+        <w:t xml:space="preserve">Just north of Crater Lake, in the Umpqua National Forest, you will find the Umpqua Hot Spring and </w:t>
+      </w:r>
+      <w:proofErr w:type="spellStart"/>
+      <w:r>
+        <w:t>Toketee</w:t>
+      </w:r>
+      <w:proofErr w:type="spellEnd"/>
+      <w:r>
+        <w:t xml:space="preserve"> Falls. Both places require a short hike, but the views are ones you won’t want to miss. </w:t>
+      </w:r>
+    </w:p>
+    <w:p>
+      <w:pPr>
+        <w:spacing w:after="0"/>
+      </w:pPr>
+      <w:r>
+        <w:t>Southern Oregon Coast</w:t>
       </w:r>
     </w:p>
     <w:p>
@@ -1999,7 +2120,7 @@
         <w:spacing w:after="0"/>
       </w:pPr>
       <w:r>
-        <w:t>Samuel H. Boardman State Scenic Corridor</w:t>
+        <w:t>Samuel H. Boardman Scenic Corridor</w:t>
       </w:r>
     </w:p>
     <w:p>
@@ -2012,7 +2133,23 @@
         <w:spacing w:after="0"/>
       </w:pPr>
       <w:r>
-        <w:t>Natural Bridges, Secret Beach</w:t>
+        <w:t xml:space="preserve">This treasure trove on the southern coast is just waiting to be explored with its secluded beaches, ancient trees, rocky coastline, and beautiful views. Just south of the corridor is the cute town of Brookings, where you can stock up for a day of adventuring. Heading north you will hit Harris Beach State Park, Cape </w:t>
+      </w:r>
+      <w:proofErr w:type="spellStart"/>
+      <w:r>
+        <w:t>Ferrelo</w:t>
+      </w:r>
+      <w:proofErr w:type="spellEnd"/>
+      <w:r>
+        <w:t xml:space="preserve">, </w:t>
+      </w:r>
+      <w:proofErr w:type="spellStart"/>
+      <w:r>
+        <w:t>Whaleshead</w:t>
+      </w:r>
+      <w:proofErr w:type="spellEnd"/>
+      <w:r>
+        <w:t xml:space="preserve"> Beach, China Beach, Natural Bridges, and Secret Beach. There are numerous hiking trails, picnic areas, and sights to see along this beautiful 12-mile stretch.</w:t>
       </w:r>
     </w:p>
     <w:p>
@@ -2025,7 +2162,15 @@
         <w:spacing w:after="0"/>
       </w:pPr>
       <w:r>
-        <w:t>Jet Boating on the Rogue River in Gold Beach</w:t>
+        <w:t xml:space="preserve">A few miles north you will find Gold Beach, a beautiful town with pristine sandy beaches and the Rogue River. There are plenty of opportunities here to explore </w:t>
+      </w:r>
+      <w:proofErr w:type="gramStart"/>
+      <w:r>
+        <w:t>town</w:t>
+      </w:r>
+      <w:proofErr w:type="gramEnd"/>
+      <w:r>
+        <w:t>, go fishing or clam digging, take a jet boat tour, or spend some time at the beach.</w:t>
       </w:r>
     </w:p>
     <w:p>
@@ -2051,7 +2196,10 @@
         <w:spacing w:after="0"/>
       </w:pPr>
       <w:r>
-        <w:t>Elephant Rock</w:t>
+        <w:t xml:space="preserve">The beach town of Bandon is full of charm and history, has incredible views, and a thriving art community. There are numerous outdoor activities, from fishing, kayaking, hiking, biking, and golfing at a world-famous resort. Elephant Rock on the coast is a must-see attraction, and </w:t>
+      </w:r>
+      <w:r>
+        <w:t>the historic Coquille River Lighthouse is the perfect backdrop to watch the sun set.</w:t>
       </w:r>
     </w:p>
     <w:p>
@@ -2064,7 +2212,29 @@
         <w:spacing w:after="0"/>
       </w:pPr>
       <w:r>
-        <w:t>Golfing</w:t>
+        <w:t xml:space="preserve">South of Bandon is Port </w:t>
+      </w:r>
+      <w:proofErr w:type="spellStart"/>
+      <w:r>
+        <w:t>Orford</w:t>
+      </w:r>
+      <w:proofErr w:type="spellEnd"/>
+      <w:r>
+        <w:t xml:space="preserve">, home of Cape Blanco State Park. This park features the oldest standing lighthouse on the Oregon coast, over eight miles of hiking trails, and a rugged coastline. To the north is the bustling port town of Coos Bay. This city has numerous recreational activities, some fun museums, </w:t>
+      </w:r>
+      <w:r>
+        <w:t>and is the southern gateway to the Oregon Dunes!</w:t>
+      </w:r>
+    </w:p>
+    <w:p>
+      <w:pPr>
+        <w:spacing w:after="0"/>
+      </w:pPr>
+      <w:r>
+        <w:t>Central</w:t>
+      </w:r>
+      <w:r>
+        <w:t xml:space="preserve"> Oregon Coast</w:t>
       </w:r>
     </w:p>
     <w:p>
@@ -2090,7 +2260,43 @@
         <w:spacing w:after="0"/>
       </w:pPr>
       <w:r>
-        <w:t>Oregon Sand Dunes</w:t>
+        <w:t>On the other end of the Oregon Dunes, you will find the cute town of Florence. While this area is best known for the dunes, it also has charming boutiques and antique shops, and the</w:t>
+      </w:r>
+      <w:r>
+        <w:t xml:space="preserve"> Umpqua Lighthouse,</w:t>
+      </w:r>
+      <w:r>
+        <w:t xml:space="preserve"> </w:t>
+      </w:r>
+      <w:proofErr w:type="spellStart"/>
+      <w:r>
+        <w:t>Heceta</w:t>
+      </w:r>
+      <w:proofErr w:type="spellEnd"/>
+      <w:r>
+        <w:t xml:space="preserve"> Head Lighthouse</w:t>
+      </w:r>
+      <w:r>
+        <w:t>,</w:t>
+      </w:r>
+      <w:r>
+        <w:t xml:space="preserve"> and Sea Lion Caves nearby.  The Hobbit Beach Trail is worth the short but somewhat difficult walk, and a few miles north you will find Cape Perpetua with its famous Thor’s Well. The cute town of Yachats is a great place to explore tide pools</w:t>
+      </w:r>
+      <w:r>
+        <w:t>, fish, and whale watch.</w:t>
+      </w:r>
+    </w:p>
+    <w:p>
+      <w:pPr>
+        <w:pStyle w:val="ListParagraph"/>
+        <w:numPr>
+          <w:ilvl w:val="0"/>
+          <w:numId w:val="4"/>
+        </w:numPr>
+        <w:spacing w:after="0"/>
+      </w:pPr>
+      <w:r>
+        <w:t>Newport</w:t>
       </w:r>
     </w:p>
     <w:p>
@@ -2103,7 +2309,30 @@
         <w:spacing w:after="0"/>
       </w:pPr>
       <w:r>
-        <w:t>Cape Perpetua (Thor’s Well)</w:t>
+        <w:t xml:space="preserve">The town </w:t>
+      </w:r>
+      <w:r>
+        <w:t xml:space="preserve">is perfect for anyone who wants to have some fun. Take in the stunning architecture, visit a quaint shop, explore the Bayfront, and find the Yaquina Head </w:t>
+      </w:r>
+      <w:r>
+        <w:lastRenderedPageBreak/>
+        <w:t>Lighthouse at Agate Beach. There are plenty of trails for hiking and biking, a science center and aquarium, and an array of tours and experiences you can reserve</w:t>
+      </w:r>
+      <w:r>
+        <w:t>. One of my favorite towns to the north, Depoe Bay, is the perfect place to Whale Watch or visit the local Whale Museum and shops.</w:t>
+      </w:r>
+    </w:p>
+    <w:p>
+      <w:pPr>
+        <w:pStyle w:val="ListParagraph"/>
+        <w:numPr>
+          <w:ilvl w:val="0"/>
+          <w:numId w:val="4"/>
+        </w:numPr>
+        <w:spacing w:after="0"/>
+      </w:pPr>
+      <w:r>
+        <w:t>Lincoln City Area</w:t>
       </w:r>
     </w:p>
     <w:p>
@@ -2116,7 +2345,44 @@
         <w:spacing w:after="0"/>
       </w:pPr>
       <w:r>
-        <w:t>Tide Pools at Yachats</w:t>
+        <w:t xml:space="preserve">One of the biggest cities on the Oregon Coast is Lincoln City. </w:t>
+      </w:r>
+      <w:r>
+        <w:t>Devil’s Lake provides numerous water activities here, you can take a glass art class, and nowhere in the U.S. is there a better place to fly a kite.</w:t>
+      </w:r>
+      <w:r>
+        <w:t xml:space="preserve"> </w:t>
+      </w:r>
+      <w:r>
+        <w:t xml:space="preserve">If you want some adventure, </w:t>
+      </w:r>
+      <w:r>
+        <w:t xml:space="preserve">Drift Creek Falls is a </w:t>
+      </w:r>
+      <w:proofErr w:type="gramStart"/>
+      <w:r>
+        <w:t>really fun</w:t>
+      </w:r>
+      <w:proofErr w:type="gramEnd"/>
+      <w:r>
+        <w:t xml:space="preserve"> 3-mile</w:t>
+      </w:r>
+      <w:r>
+        <w:t xml:space="preserve"> hike</w:t>
+      </w:r>
+      <w:r>
+        <w:t xml:space="preserve"> that</w:t>
+      </w:r>
+      <w:r>
+        <w:t xml:space="preserve"> goes over a super long foot bridge to a waterfall.</w:t>
+      </w:r>
+    </w:p>
+    <w:p>
+      <w:pPr>
+        <w:spacing w:after="0"/>
+      </w:pPr>
+      <w:r>
+        <w:t>Northern Oregon Coast</w:t>
       </w:r>
     </w:p>
     <w:p>
@@ -2129,7 +2395,7 @@
         <w:spacing w:after="0"/>
       </w:pPr>
       <w:r>
-        <w:t>Newport Area</w:t>
+        <w:t>Tillamook Area</w:t>
       </w:r>
     </w:p>
     <w:p>
@@ -2142,7 +2408,45 @@
         <w:spacing w:after="0"/>
       </w:pPr>
       <w:r>
-        <w:t>Sea Lion Caves</w:t>
+        <w:t xml:space="preserve">This is one of my favorite </w:t>
+      </w:r>
+      <w:r>
+        <w:t>areas</w:t>
+      </w:r>
+      <w:r>
+        <w:t xml:space="preserve"> on the Oregon Coast</w:t>
+      </w:r>
+      <w:r>
+        <w:t xml:space="preserve">. Tillamook is famous for the Tillamook Creamery, and it is definitely worth a stop (or more) when you are in the area. South of Tillamook is Three Capes Scenic Loop, which showcases three enormous rock outcroppings along the coast, Cape </w:t>
+      </w:r>
+      <w:proofErr w:type="spellStart"/>
+      <w:r>
+        <w:t>Kiwanda</w:t>
+      </w:r>
+      <w:proofErr w:type="spellEnd"/>
+      <w:r>
+        <w:t xml:space="preserve">, Cape Lookout, and Cape Meares. All three are very different, so it’s important to do the whole loop, and don’t miss the Lighthouse and Octopus Tree at Cape Meares. To the north there </w:t>
+      </w:r>
+      <w:proofErr w:type="gramStart"/>
+      <w:r>
+        <w:t>is</w:t>
+      </w:r>
+      <w:proofErr w:type="gramEnd"/>
+      <w:r>
+        <w:t xml:space="preserve"> some fun little beach towns and Nehalem State Park where I recommend kayaking if that’s your thing.</w:t>
+      </w:r>
+    </w:p>
+    <w:p>
+      <w:pPr>
+        <w:pStyle w:val="ListParagraph"/>
+        <w:numPr>
+          <w:ilvl w:val="0"/>
+          <w:numId w:val="4"/>
+        </w:numPr>
+        <w:spacing w:after="0"/>
+      </w:pPr>
+      <w:r>
+        <w:t>Cannon Beach Area</w:t>
       </w:r>
     </w:p>
     <w:p>
@@ -2155,7 +2459,10 @@
         <w:spacing w:after="0"/>
       </w:pPr>
       <w:r>
-        <w:t>Heceta Head Lighthouse</w:t>
+        <w:t>One of the most visited places in Oregon is Haystack Rock at Cannon Beach.  The beach and rock were stunning, and so was the cute town. There are some fun recreational opportunities south of Cannon Beach at Oswald State Park and Hug Point. Some of my favorite trails in this area are Elk Flats Trail (2.9-miles),</w:t>
+      </w:r>
+      <w:r>
+        <w:t xml:space="preserve"> Short Sands Trail to Short Sand Beach (1.2-miles), and Hug Point Trail (1.2-miles).</w:t>
       </w:r>
     </w:p>
     <w:p>
@@ -2168,7 +2475,53 @@
         <w:spacing w:after="0"/>
       </w:pPr>
       <w:r>
-        <w:t>Yaquina Head Lighthouse</w:t>
+        <w:t xml:space="preserve">North of Cannon Beach is </w:t>
+      </w:r>
+      <w:proofErr w:type="spellStart"/>
+      <w:r>
+        <w:t>Ecola</w:t>
+      </w:r>
+      <w:proofErr w:type="spellEnd"/>
+      <w:r>
+        <w:t xml:space="preserve"> State Park, which is a fun place to explore</w:t>
+      </w:r>
+      <w:r>
+        <w:t xml:space="preserve"> and get a good view of the Tillamook Lighthouse. I recommend the </w:t>
+      </w:r>
+      <w:proofErr w:type="spellStart"/>
+      <w:r>
+        <w:t>Ecola</w:t>
+      </w:r>
+      <w:proofErr w:type="spellEnd"/>
+      <w:r>
+        <w:t xml:space="preserve"> Point to Crescent Beach Trail (1.25-miles), and the Clatsop Loop (2.8-miles)</w:t>
+      </w:r>
+      <w:r>
+        <w:t xml:space="preserve"> </w:t>
+      </w:r>
+      <w:r>
+        <w:t xml:space="preserve">here. On the other side of this state park is the sweet town of Seaside. Everything </w:t>
+      </w:r>
+      <w:proofErr w:type="gramStart"/>
+      <w:r>
+        <w:t>is</w:t>
+      </w:r>
+      <w:proofErr w:type="gramEnd"/>
+      <w:r>
+        <w:t xml:space="preserve"> town is in walking distance, and if you like visiting cute little shops, you will love it here.</w:t>
+      </w:r>
+    </w:p>
+    <w:p>
+      <w:pPr>
+        <w:pStyle w:val="ListParagraph"/>
+        <w:numPr>
+          <w:ilvl w:val="0"/>
+          <w:numId w:val="4"/>
+        </w:numPr>
+        <w:spacing w:after="0"/>
+      </w:pPr>
+      <w:r>
+        <w:t>Astoria Area</w:t>
       </w:r>
     </w:p>
     <w:p>
@@ -2181,7 +2534,44 @@
         <w:spacing w:after="0"/>
       </w:pPr>
       <w:r>
-        <w:t>Oregon Coast Aquarium</w:t>
+        <w:t xml:space="preserve">Nestled between the mouth of the Columbia River and the Pacific Ocean is the small, charming city of Astoria. Visit Fort Astoria Park, explore the area on the paved Astoria Riverwalk, and drive across the famous Astoria </w:t>
+      </w:r>
+      <w:proofErr w:type="spellStart"/>
+      <w:r>
+        <w:t>Megler</w:t>
+      </w:r>
+      <w:proofErr w:type="spellEnd"/>
+      <w:r>
+        <w:t xml:space="preserve"> Bridge into Washington. Fort Stevens State Park is a must-see attraction with its gorgeous beaches, numerous hiking and biking trails, and the famous Peter </w:t>
+      </w:r>
+      <w:proofErr w:type="spellStart"/>
+      <w:r>
+        <w:t>Iredale</w:t>
+      </w:r>
+      <w:proofErr w:type="spellEnd"/>
+      <w:r>
+        <w:t xml:space="preserve"> Shipwreck.</w:t>
+      </w:r>
+    </w:p>
+    <w:p>
+      <w:pPr>
+        <w:spacing w:after="0"/>
+      </w:pPr>
+      <w:r>
+        <w:t>Willamette Valley Area</w:t>
+      </w:r>
+    </w:p>
+    <w:p>
+      <w:pPr>
+        <w:pStyle w:val="ListParagraph"/>
+        <w:numPr>
+          <w:ilvl w:val="0"/>
+          <w:numId w:val="4"/>
+        </w:numPr>
+        <w:spacing w:after="0"/>
+      </w:pPr>
+      <w:r>
+        <w:t>Portland Area</w:t>
       </w:r>
     </w:p>
     <w:p>
@@ -2194,20 +2584,18 @@
         <w:spacing w:after="0"/>
       </w:pPr>
       <w:r>
-        <w:t>Depoe Bay (Whale Watching &amp; Museum)</w:t>
-      </w:r>
-    </w:p>
-    <w:p>
-      <w:pPr>
-        <w:pStyle w:val="ListParagraph"/>
-        <w:numPr>
-          <w:ilvl w:val="0"/>
-          <w:numId w:val="4"/>
-        </w:numPr>
-        <w:spacing w:after="0"/>
-      </w:pPr>
-      <w:r>
-        <w:t>Tillamook Area</w:t>
+        <w:t>This port city is the largest in the state of Oregon. There is so much to do here, including a visit to the Japanese Gardens, taking a dinner cruise, going to one of the numerous museums or parks, or exploring the outdoors</w:t>
+      </w:r>
+      <w:r>
+        <w:t xml:space="preserve">. If you like </w:t>
+      </w:r>
+      <w:proofErr w:type="gramStart"/>
+      <w:r>
+        <w:t>vising</w:t>
+      </w:r>
+      <w:proofErr w:type="gramEnd"/>
+      <w:r>
+        <w:t xml:space="preserve"> cities, spend some time exploring this gorgeous area.</w:t>
       </w:r>
     </w:p>
     <w:p>
@@ -2220,20 +2608,120 @@
         <w:spacing w:after="0"/>
       </w:pPr>
       <w:r>
-        <w:t>Three Capes Scenic Route (Cape Kiwanda, Cape Lookout, Cape Meares)</w:t>
-      </w:r>
-    </w:p>
-    <w:p>
-      <w:pPr>
-        <w:pStyle w:val="ListParagraph"/>
-        <w:numPr>
-          <w:ilvl w:val="2"/>
+        <w:t xml:space="preserve">Some of the top sights here include Mt. Hood and the Columbia River Gorge. The Columbia River Gorge is beautiful </w:t>
+      </w:r>
+      <w:proofErr w:type="gramStart"/>
+      <w:r>
+        <w:t>and while</w:t>
+      </w:r>
+      <w:proofErr w:type="gramEnd"/>
+      <w:r>
+        <w:t xml:space="preserve"> you can experience a lot of it from your car, but </w:t>
+      </w:r>
+      <w:r>
+        <w:t xml:space="preserve">the </w:t>
+      </w:r>
+      <w:r>
+        <w:t xml:space="preserve">best </w:t>
+      </w:r>
+      <w:r>
+        <w:t>views</w:t>
+      </w:r>
+      <w:r>
+        <w:t xml:space="preserve"> are seen on foot. Latourell Fall</w:t>
+      </w:r>
+      <w:r>
+        <w:t xml:space="preserve">s </w:t>
+      </w:r>
+      <w:r>
+        <w:t>is a 2-mile loop</w:t>
+      </w:r>
+      <w:r>
+        <w:t xml:space="preserve">, </w:t>
+      </w:r>
+      <w:r>
+        <w:t xml:space="preserve">Bridal Veil Falls is a </w:t>
+      </w:r>
+      <w:r>
+        <w:lastRenderedPageBreak/>
+        <w:t xml:space="preserve">steep 1-mile, and the short </w:t>
+      </w:r>
+      <w:r>
+        <w:t>walk</w:t>
+      </w:r>
+      <w:r>
+        <w:t xml:space="preserve"> to the </w:t>
+      </w:r>
+      <w:proofErr w:type="spellStart"/>
+      <w:r>
+        <w:t>Mulnomah</w:t>
+      </w:r>
+      <w:proofErr w:type="spellEnd"/>
+      <w:r>
+        <w:t xml:space="preserve"> Falls Bridge is well worth it. My favorite hike in the gorge is the easy 2.4-mile hike to </w:t>
+      </w:r>
+      <w:proofErr w:type="spellStart"/>
+      <w:r>
+        <w:t>Wahclella</w:t>
+      </w:r>
+      <w:proofErr w:type="spellEnd"/>
+      <w:r>
+        <w:t xml:space="preserve"> Falls.</w:t>
+      </w:r>
+      <w:r>
+        <w:t xml:space="preserve"> I enjoy </w:t>
+      </w:r>
+      <w:r>
+        <w:t>spending some time in Hood River and going south from there</w:t>
+      </w:r>
+      <w:r>
+        <w:t xml:space="preserve"> to view </w:t>
+      </w:r>
+      <w:proofErr w:type="spellStart"/>
+      <w:proofErr w:type="gramStart"/>
+      <w:r>
+        <w:t>Mt.Hood</w:t>
+      </w:r>
+      <w:proofErr w:type="spellEnd"/>
+      <w:proofErr w:type="gramEnd"/>
+      <w:r>
+        <w:t xml:space="preserve">. The 3.4-mile hike to </w:t>
+      </w:r>
+      <w:proofErr w:type="spellStart"/>
+      <w:r>
+        <w:t>Tamanawas</w:t>
+      </w:r>
+      <w:proofErr w:type="spellEnd"/>
+      <w:r>
+        <w:t xml:space="preserve"> Falls holds some gorgeous views of the wilderness, and we enjoy kayaking on either </w:t>
+      </w:r>
+      <w:r>
+        <w:t>Laurance Lake (on the north) or Trillium Lake (on the south). There is so much to do an</w:t>
+      </w:r>
+      <w:r>
+        <w:t>d</w:t>
+      </w:r>
+      <w:r>
+        <w:t xml:space="preserve"> explore around Mt. Hood, and we recommend staying in either Parkdale or Mt. Hood</w:t>
+      </w:r>
+      <w:r>
+        <w:t xml:space="preserve"> Village</w:t>
+      </w:r>
+      <w:r>
+        <w:t xml:space="preserve"> if you want to spend a few days here.</w:t>
+      </w:r>
+    </w:p>
+    <w:p>
+      <w:pPr>
+        <w:pStyle w:val="ListParagraph"/>
+        <w:numPr>
+          <w:ilvl w:val="0"/>
           <w:numId w:val="4"/>
         </w:numPr>
         <w:spacing w:after="0"/>
       </w:pPr>
       <w:r>
-        <w:t>Cape Meares Lighthouse &amp; Octopus Tree</w:t>
+        <w:t>Eugene/Salem Area</w:t>
       </w:r>
     </w:p>
     <w:p>
@@ -2246,489 +2734,10 @@
         <w:spacing w:after="0"/>
       </w:pPr>
       <w:r>
-        <w:t>Tillamook Creamery</w:t>
-      </w:r>
-    </w:p>
-    <w:p>
-      <w:pPr>
-        <w:pStyle w:val="ListParagraph"/>
-        <w:numPr>
-          <w:ilvl w:val="1"/>
-          <w:numId w:val="4"/>
-        </w:numPr>
-        <w:spacing w:after="0"/>
-      </w:pPr>
-      <w:r>
-        <w:t>Elk Flats Trail (2.9 miles)</w:t>
-      </w:r>
-    </w:p>
-    <w:p>
-      <w:pPr>
-        <w:pStyle w:val="ListParagraph"/>
-        <w:numPr>
-          <w:ilvl w:val="0"/>
-          <w:numId w:val="4"/>
-        </w:numPr>
-        <w:spacing w:after="0"/>
-      </w:pPr>
-      <w:r>
-        <w:t>Cannon Beach Area</w:t>
-      </w:r>
-    </w:p>
-    <w:p>
-      <w:pPr>
-        <w:pStyle w:val="ListParagraph"/>
-        <w:numPr>
-          <w:ilvl w:val="1"/>
-          <w:numId w:val="4"/>
-        </w:numPr>
-        <w:spacing w:after="0"/>
-      </w:pPr>
-      <w:r>
-        <w:t>Oswald West State Park</w:t>
-      </w:r>
-    </w:p>
-    <w:p>
-      <w:pPr>
-        <w:pStyle w:val="ListParagraph"/>
-        <w:numPr>
-          <w:ilvl w:val="2"/>
-          <w:numId w:val="4"/>
-        </w:numPr>
-        <w:spacing w:after="0"/>
-      </w:pPr>
-      <w:r>
-        <w:t>Short Sand Beach Trail (.5 miles)</w:t>
-      </w:r>
-    </w:p>
-    <w:p>
-      <w:pPr>
-        <w:pStyle w:val="ListParagraph"/>
-        <w:numPr>
-          <w:ilvl w:val="1"/>
-          <w:numId w:val="4"/>
-        </w:numPr>
-        <w:spacing w:after="0"/>
-      </w:pPr>
-      <w:r>
-        <w:t>Hug Point</w:t>
-      </w:r>
-    </w:p>
-    <w:p>
-      <w:pPr>
-        <w:pStyle w:val="ListParagraph"/>
-        <w:numPr>
-          <w:ilvl w:val="2"/>
-          <w:numId w:val="4"/>
-        </w:numPr>
-        <w:spacing w:after="0"/>
-      </w:pPr>
-      <w:r>
-        <w:t>Sandy cove, beach, caves, tide pools, and seasonal waterfall</w:t>
-      </w:r>
-    </w:p>
-    <w:p>
-      <w:pPr>
-        <w:pStyle w:val="ListParagraph"/>
-        <w:numPr>
-          <w:ilvl w:val="2"/>
-          <w:numId w:val="4"/>
-        </w:numPr>
-        <w:spacing w:after="0"/>
-      </w:pPr>
-      <w:r>
-        <w:t>Hug Point Trail (1.2 miles)</w:t>
-      </w:r>
-    </w:p>
-    <w:p>
-      <w:pPr>
-        <w:pStyle w:val="ListParagraph"/>
-        <w:numPr>
-          <w:ilvl w:val="2"/>
-          <w:numId w:val="4"/>
-        </w:numPr>
-        <w:spacing w:after="0"/>
-      </w:pPr>
-      <w:r>
-        <w:t>Hug Point to Arch Cape Trail (4.5 miles)</w:t>
-      </w:r>
-    </w:p>
-    <w:p>
-      <w:pPr>
-        <w:pStyle w:val="ListParagraph"/>
-        <w:numPr>
-          <w:ilvl w:val="1"/>
-          <w:numId w:val="4"/>
-        </w:numPr>
-        <w:spacing w:after="0"/>
-      </w:pPr>
-      <w:r>
-        <w:t>Cannon Beach</w:t>
-      </w:r>
-    </w:p>
-    <w:p>
-      <w:pPr>
-        <w:pStyle w:val="ListParagraph"/>
-        <w:numPr>
-          <w:ilvl w:val="2"/>
-          <w:numId w:val="4"/>
-        </w:numPr>
-        <w:spacing w:after="0"/>
-      </w:pPr>
-      <w:r>
-        <w:t>Mo’s Restaurant</w:t>
-      </w:r>
-    </w:p>
-    <w:p>
-      <w:pPr>
-        <w:pStyle w:val="ListParagraph"/>
-        <w:numPr>
-          <w:ilvl w:val="2"/>
-          <w:numId w:val="4"/>
-        </w:numPr>
-        <w:spacing w:after="0"/>
-      </w:pPr>
-      <w:r>
-        <w:t>Haystack Rock</w:t>
-      </w:r>
-    </w:p>
-    <w:p>
-      <w:pPr>
-        <w:pStyle w:val="ListParagraph"/>
-        <w:numPr>
-          <w:ilvl w:val="1"/>
-          <w:numId w:val="4"/>
-        </w:numPr>
-        <w:spacing w:after="0"/>
-      </w:pPr>
-      <w:r>
-        <w:t>Ecola State Park</w:t>
-      </w:r>
-    </w:p>
-    <w:p>
-      <w:pPr>
-        <w:pStyle w:val="ListParagraph"/>
-        <w:numPr>
-          <w:ilvl w:val="2"/>
-          <w:numId w:val="4"/>
-        </w:numPr>
-        <w:spacing w:after="0"/>
-      </w:pPr>
-      <w:r>
-        <w:t>Ecola Point to Crescent Beach Trail (1.25 miles)</w:t>
-      </w:r>
-    </w:p>
-    <w:p>
-      <w:pPr>
-        <w:pStyle w:val="ListParagraph"/>
-        <w:numPr>
-          <w:ilvl w:val="2"/>
-          <w:numId w:val="4"/>
-        </w:numPr>
-        <w:spacing w:after="0"/>
-      </w:pPr>
-      <w:r>
-        <w:lastRenderedPageBreak/>
-        <w:t>Clatsop Loop (2.8 miles)</w:t>
-      </w:r>
-    </w:p>
-    <w:p>
-      <w:pPr>
-        <w:pStyle w:val="ListParagraph"/>
-        <w:numPr>
-          <w:ilvl w:val="2"/>
-          <w:numId w:val="4"/>
-        </w:numPr>
-        <w:spacing w:after="0"/>
-      </w:pPr>
-      <w:r>
-        <w:t>Ecola Point/Crescent Beach and Indian Beach</w:t>
-      </w:r>
-    </w:p>
-    <w:p>
-      <w:pPr>
-        <w:pStyle w:val="ListParagraph"/>
-        <w:numPr>
-          <w:ilvl w:val="0"/>
-          <w:numId w:val="4"/>
-        </w:numPr>
-        <w:spacing w:after="0"/>
-      </w:pPr>
-      <w:r>
-        <w:t>Astoria Area</w:t>
-      </w:r>
-    </w:p>
-    <w:p>
-      <w:pPr>
-        <w:pStyle w:val="ListParagraph"/>
-        <w:numPr>
-          <w:ilvl w:val="1"/>
-          <w:numId w:val="4"/>
-        </w:numPr>
-        <w:spacing w:after="0"/>
-      </w:pPr>
-      <w:r>
-        <w:t>Fort Stevens State Park</w:t>
-      </w:r>
-    </w:p>
-    <w:p>
-      <w:pPr>
-        <w:pStyle w:val="ListParagraph"/>
-        <w:numPr>
-          <w:ilvl w:val="2"/>
-          <w:numId w:val="4"/>
-        </w:numPr>
-        <w:spacing w:after="0"/>
-      </w:pPr>
-      <w:r>
-        <w:t>Peter Iredale Shipwreck</w:t>
-      </w:r>
-    </w:p>
-    <w:p>
-      <w:pPr>
-        <w:pStyle w:val="ListParagraph"/>
-        <w:numPr>
-          <w:ilvl w:val="2"/>
-          <w:numId w:val="4"/>
-        </w:numPr>
-        <w:spacing w:after="0"/>
-      </w:pPr>
-      <w:r>
-        <w:t>Beaches, hiking &amp; biking trail</w:t>
-      </w:r>
-    </w:p>
-    <w:p>
-      <w:pPr>
-        <w:pStyle w:val="ListParagraph"/>
-        <w:numPr>
-          <w:ilvl w:val="0"/>
-          <w:numId w:val="4"/>
-        </w:numPr>
-        <w:spacing w:after="0"/>
-      </w:pPr>
-      <w:r>
-        <w:t>Eugene/Salem Area</w:t>
-      </w:r>
-    </w:p>
-    <w:p>
-      <w:pPr>
-        <w:pStyle w:val="ListParagraph"/>
-        <w:numPr>
-          <w:ilvl w:val="1"/>
-          <w:numId w:val="4"/>
-        </w:numPr>
-        <w:spacing w:after="0"/>
-      </w:pPr>
-      <w:r>
-        <w:t>Silver Falls State Park</w:t>
-      </w:r>
-    </w:p>
-    <w:p>
-      <w:pPr>
-        <w:pStyle w:val="ListParagraph"/>
-        <w:numPr>
-          <w:ilvl w:val="2"/>
-          <w:numId w:val="4"/>
-        </w:numPr>
-        <w:spacing w:after="0"/>
-      </w:pPr>
-      <w:r>
-        <w:t>More out of the way</w:t>
-      </w:r>
-    </w:p>
-    <w:p>
-      <w:pPr>
-        <w:pStyle w:val="ListParagraph"/>
-        <w:numPr>
-          <w:ilvl w:val="2"/>
-          <w:numId w:val="4"/>
-        </w:numPr>
-        <w:spacing w:after="0"/>
-      </w:pPr>
-      <w:r>
-        <w:t>7.4 mile Trail of Ten Falls!!</w:t>
-      </w:r>
-    </w:p>
-    <w:p>
-      <w:pPr>
-        <w:pStyle w:val="ListParagraph"/>
-        <w:numPr>
-          <w:ilvl w:val="1"/>
-          <w:numId w:val="4"/>
-        </w:numPr>
-        <w:spacing w:after="0"/>
-      </w:pPr>
-      <w:r>
-        <w:t>Willamette National Forest</w:t>
-      </w:r>
-    </w:p>
-    <w:p>
-      <w:pPr>
-        <w:pStyle w:val="ListParagraph"/>
-        <w:numPr>
-          <w:ilvl w:val="2"/>
-          <w:numId w:val="4"/>
-        </w:numPr>
-        <w:spacing w:after="0"/>
-      </w:pPr>
-      <w:r>
-        <w:t>Beautiful landscape with hiking trails, waterfalls, and rivers</w:t>
-      </w:r>
-    </w:p>
-    <w:p>
-      <w:pPr>
-        <w:pStyle w:val="ListParagraph"/>
-        <w:numPr>
-          <w:ilvl w:val="0"/>
-          <w:numId w:val="4"/>
-        </w:numPr>
-        <w:spacing w:after="0"/>
-      </w:pPr>
-      <w:r>
-        <w:t>Portland Area</w:t>
-      </w:r>
-    </w:p>
-    <w:p>
-      <w:pPr>
-        <w:pStyle w:val="ListParagraph"/>
-        <w:numPr>
-          <w:ilvl w:val="1"/>
-          <w:numId w:val="4"/>
-        </w:numPr>
-        <w:spacing w:after="0"/>
-      </w:pPr>
-      <w:r>
-        <w:t>Columbia River Gorge</w:t>
-      </w:r>
-    </w:p>
-    <w:p>
-      <w:pPr>
-        <w:pStyle w:val="ListParagraph"/>
-        <w:numPr>
-          <w:ilvl w:val="2"/>
-          <w:numId w:val="4"/>
-        </w:numPr>
-        <w:spacing w:after="0"/>
-      </w:pPr>
-      <w:r>
-        <w:t>Latourell Falls (2 mile loop hike or just see it from the parking lot)</w:t>
-      </w:r>
-    </w:p>
-    <w:p>
-      <w:pPr>
-        <w:pStyle w:val="ListParagraph"/>
-        <w:numPr>
-          <w:ilvl w:val="2"/>
-          <w:numId w:val="4"/>
-        </w:numPr>
-        <w:spacing w:after="0"/>
-      </w:pPr>
-      <w:r>
-        <w:t>Bridal Veil Falls (1 mile lower hiking trail)</w:t>
-      </w:r>
-    </w:p>
-    <w:p>
-      <w:pPr>
-        <w:pStyle w:val="ListParagraph"/>
-        <w:numPr>
-          <w:ilvl w:val="2"/>
-          <w:numId w:val="4"/>
-        </w:numPr>
-        <w:spacing w:after="0"/>
-      </w:pPr>
-      <w:r>
-        <w:t>Multnomah Falls (busy – hike up to the benson bridge or 1.2 miles to the top of the falls)</w:t>
-      </w:r>
-    </w:p>
-    <w:p>
-      <w:pPr>
-        <w:pStyle w:val="ListParagraph"/>
-        <w:numPr>
-          <w:ilvl w:val="2"/>
-          <w:numId w:val="4"/>
-        </w:numPr>
-        <w:spacing w:after="0"/>
-      </w:pPr>
-      <w:r>
-        <w:t>Wahclella (2.4 miles – easy) FAVORITE!</w:t>
-      </w:r>
-    </w:p>
-    <w:p>
-      <w:pPr>
-        <w:pStyle w:val="ListParagraph"/>
-        <w:numPr>
-          <w:ilvl w:val="0"/>
-          <w:numId w:val="4"/>
-        </w:numPr>
-        <w:spacing w:after="0"/>
-      </w:pPr>
-      <w:r>
-        <w:t>Mt Hood</w:t>
-      </w:r>
-    </w:p>
-    <w:p>
-      <w:pPr>
-        <w:pStyle w:val="ListParagraph"/>
-        <w:numPr>
-          <w:ilvl w:val="1"/>
-          <w:numId w:val="4"/>
-        </w:numPr>
-        <w:spacing w:after="0"/>
-      </w:pPr>
-      <w:r>
-        <w:t>Trillium Lake</w:t>
-      </w:r>
-    </w:p>
-    <w:p>
-      <w:pPr>
-        <w:pStyle w:val="ListParagraph"/>
-        <w:numPr>
-          <w:ilvl w:val="2"/>
-          <w:numId w:val="4"/>
-        </w:numPr>
-        <w:spacing w:after="0"/>
-      </w:pPr>
-      <w:r>
-        <w:t>2 mile trillium shoreline loop trail</w:t>
-      </w:r>
-    </w:p>
-    <w:p>
-      <w:pPr>
-        <w:pStyle w:val="ListParagraph"/>
-        <w:numPr>
-          <w:ilvl w:val="2"/>
-          <w:numId w:val="4"/>
-        </w:numPr>
-        <w:spacing w:after="0"/>
-      </w:pPr>
-      <w:r>
-        <w:t>Cloudcap Overlook</w:t>
-      </w:r>
-    </w:p>
-    <w:p>
-      <w:pPr>
-        <w:pStyle w:val="ListParagraph"/>
-        <w:numPr>
-          <w:ilvl w:val="2"/>
-          <w:numId w:val="4"/>
-        </w:numPr>
-        <w:spacing w:after="0"/>
-      </w:pPr>
-      <w:r>
-        <w:t>Watchman Overlook</w:t>
-      </w:r>
-    </w:p>
-    <w:p>
-      <w:pPr>
-        <w:pStyle w:val="ListParagraph"/>
-        <w:numPr>
-          <w:ilvl w:val="2"/>
-          <w:numId w:val="4"/>
-        </w:numPr>
-        <w:spacing w:after="0"/>
-      </w:pPr>
-      <w:r>
-        <w:t>4 mile Discovery Point Trail</w:t>
+        <w:t>There is so much to do in the Willamette Valley, including shopping, outdoor recreation, fun events, and agritourism. This area is home to hundreds of covered bridges, a renowned growing region</w:t>
+      </w:r>
+      <w:r>
+        <w:t>, and many local &amp; state parks. Silver Falls State Park is an incredible place where you can do all or part of the 7.4-mile trail of ten falls, and the spring Tulip Festival will make you feel like you’re in The Netherlands.</w:t>
       </w:r>
     </w:p>
     <w:sectPr>

</xml_diff>